<commit_message>
Move GetCurrentGridEXCellValue to Utilities.vb. Ensured subs and functions all have try catch blocks.
</commit_message>
<xml_diff>
--- a/WRST_Caribou3/Help/WRST Caribou Monitoring Database Application.docx
+++ b/WRST_Caribou3/Help/WRST Caribou Monitoring Database Application.docx
@@ -115,14 +115,14 @@
           <w:tab w:val="right" w:pos="10300" w:leader="dot"/>
         </w:tabs>
       </w:pPr>
-      <w:hyperlink w:anchor="_topic_Dataentry">
+      <w:hyperlink w:anchor="_topic_Overviewofinterface">
         <w:r>
           <w:rPr>
             <w:rFonts w:ascii="Tahoma" w:hAnsi="Tahoma" w:cs="Tahoma" w:eastAsia="Tahoma"/>
             <w:sz w:val="24"/>
             <w:color w:val="000000"/>
           </w:rPr>
-          <w:t>Data entry</w:t>
+          <w:t>Overview of interface</w:t>
         </w:r>
       </w:hyperlink>
       <w:r>
@@ -137,7 +137,7 @@
         <w:fldChar w:fldCharType="begin"/>
       </w:r>
       <w:r>
-        <w:instrText xml:space="preserve">PAGEREF _topic_Dataentry \h  \* MERGEFORMAT </w:instrText>
+        <w:instrText xml:space="preserve">PAGEREF _topic_Overviewofinterface \h  \* MERGEFORMAT </w:instrText>
       </w:r>
       <w:r>
         <w:fldChar w:fldCharType="separate"/>
@@ -167,6 +167,58 @@
           <w:tab w:val="right" w:pos="10300" w:leader="dot"/>
         </w:tabs>
       </w:pPr>
+      <w:hyperlink w:anchor="_topic_DataentrySurveydata">
+        <w:r>
+          <w:rPr>
+            <w:rFonts w:ascii="Tahoma" w:hAnsi="Tahoma" w:cs="Tahoma" w:eastAsia="Tahoma"/>
+            <w:sz w:val="24"/>
+            <w:color w:val="000000"/>
+          </w:rPr>
+          <w:t>Data entry: Survey data</w:t>
+        </w:r>
+      </w:hyperlink>
+      <w:r>
+        <w:rPr>
+          <w:rFonts w:ascii="Tahoma" w:hAnsi="Tahoma" w:cs="Tahoma" w:eastAsia="Tahoma"/>
+          <w:sz w:val="24"/>
+          <w:color w:val="000000"/>
+        </w:rPr>
+        <w:tab/>
+      </w:r>
+      <w:r>
+        <w:fldChar w:fldCharType="begin"/>
+      </w:r>
+      <w:r>
+        <w:instrText xml:space="preserve">PAGEREF _topic_DataentrySurveydata \h  \* MERGEFORMAT </w:instrText>
+      </w:r>
+      <w:r>
+        <w:fldChar w:fldCharType="separate"/>
+      </w:r>
+      <w:r>
+        <w:rPr>
+          <w:rFonts w:ascii="Tahoma" w:hAnsi="Tahoma" w:cs="Tahoma" w:eastAsia="Tahoma"/>
+          <w:sz w:val="24"/>
+          <w:color w:val="000000"/>
+        </w:rPr>
+        <w:t>3</w:t>
+      </w:r>
+      <w:r>
+        <w:fldChar w:fldCharType="end"/>
+      </w:r>
+    </w:p>
+    <w:p>
+      <w:pPr>
+        <w:shd w:val="clear" w:color="auto" w:fill="FFFFFF"/>
+        <w:pBdr>
+          <w:top w:val="none" w:space="1" w:color="000000"/>
+          <w:left w:val="none" w:space="1" w:color="000000"/>
+          <w:bottom w:val="none" w:space="1" w:color="000000"/>
+          <w:right w:val="none" w:space="1" w:color="000000"/>
+        </w:pBdr>
+        <w:tabs>
+          <w:tab w:val="right" w:pos="10300" w:leader="dot"/>
+        </w:tabs>
+      </w:pPr>
       <w:hyperlink w:anchor="_topic_AppendixADatadefinitions">
         <w:r>
           <w:rPr>
@@ -200,7 +252,59 @@
           <w:sz w:val="24"/>
           <w:color w:val="000000"/>
         </w:rPr>
-        <w:t>4</w:t>
+        <w:t>9</w:t>
+      </w:r>
+      <w:r>
+        <w:fldChar w:fldCharType="end"/>
+      </w:r>
+    </w:p>
+    <w:p>
+      <w:pPr>
+        <w:shd w:val="clear" w:color="auto" w:fill="FFFFFF"/>
+        <w:pBdr>
+          <w:top w:val="none" w:space="1" w:color="000000"/>
+          <w:left w:val="none" w:space="1" w:color="000000"/>
+          <w:bottom w:val="none" w:space="1" w:color="000000"/>
+          <w:right w:val="none" w:space="1" w:color="000000"/>
+        </w:pBdr>
+        <w:tabs>
+          <w:tab w:val="right" w:pos="10300" w:leader="dot"/>
+        </w:tabs>
+      </w:pPr>
+      <w:hyperlink w:anchor="_topic_Results">
+        <w:r>
+          <w:rPr>
+            <w:rFonts w:ascii="Tahoma" w:hAnsi="Tahoma" w:cs="Tahoma" w:eastAsia="Tahoma"/>
+            <w:sz w:val="24"/>
+            <w:color w:val="000000"/>
+          </w:rPr>
+          <w:t>Results</w:t>
+        </w:r>
+      </w:hyperlink>
+      <w:r>
+        <w:rPr>
+          <w:rFonts w:ascii="Tahoma" w:hAnsi="Tahoma" w:cs="Tahoma" w:eastAsia="Tahoma"/>
+          <w:sz w:val="24"/>
+          <w:color w:val="000000"/>
+        </w:rPr>
+        <w:tab/>
+      </w:r>
+      <w:r>
+        <w:fldChar w:fldCharType="begin"/>
+      </w:r>
+      <w:r>
+        <w:instrText xml:space="preserve">PAGEREF _topic_Results \h  \* MERGEFORMAT </w:instrText>
+      </w:r>
+      <w:r>
+        <w:fldChar w:fldCharType="separate"/>
+      </w:r>
+      <w:r>
+        <w:rPr>
+          <w:rFonts w:ascii="Tahoma" w:hAnsi="Tahoma" w:cs="Tahoma" w:eastAsia="Tahoma"/>
+          <w:sz w:val="24"/>
+          <w:color w:val="000000"/>
+        </w:rPr>
+        <w:t>12</w:t>
       </w:r>
       <w:r>
         <w:fldChar w:fldCharType="end"/>
@@ -243,6 +347,11 @@
         <w:t>About</w:t>
       </w:r>
       <w:r/>
+    </w:p>
+    <w:p>
+      <w:r>
+        <w:t>TEST</w:t>
+      </w:r>
     </w:p>
     <w:p>
       <w:r>
@@ -335,7 +444,7 @@
         </w:rPr>
         <w:br w:type="textWrapping" w:clear="all"/>
       </w:r>
-      <w:bookmarkStart w:id="1" w:name="_topic_Dataentry"/>
+      <w:bookmarkStart w:id="1" w:name="_topic_Overviewofinterface"/>
       <w:bookmarkEnd w:id="1"/>
       <w:r>
         <w:rPr>
@@ -344,119 +453,15 @@
           <w:sz w:val="28"/>
           <w:color w:val="365F91"/>
         </w:rPr>
-        <w:t>Data entry</w:t>
+        <w:t>Overview of interface</w:t>
       </w:r>
       <w:r/>
     </w:p>
     <w:p>
-      <w:pPr>
-        <w:pStyle w:val="3"/>
-      </w:pPr>
-      <w:r>
-        <w:t>Process</w:t>
-      </w:r>
-    </w:p>
-    <w:p>
-      <w:r>
-        <w:t>Data entry consists of three main tasks:</w:t>
-      </w:r>
-    </w:p>
-    <w:p>
-      <w:pPr>
-        <w:numPr>
-          <w:ilvl w:val="0"/>
-          <w:numId w:val="1"/>
-        </w:numPr>
-      </w:pPr>
-      <w:r/>
-      <w:r>
-        <w:t>Enter details about a survey flight</w:t>
-      </w:r>
-    </w:p>
-    <w:p>
-      <w:pPr>
-        <w:numPr>
-          <w:ilvl w:val="0"/>
-          <w:numId w:val="1"/>
-        </w:numPr>
-      </w:pPr>
-      <w:r/>
-      <w:r>
-        <w:t>Enter or import caribou group waypoint and group composition data</w:t>
-      </w:r>
-    </w:p>
-    <w:p>
-      <w:pPr>
-        <w:numPr>
-          <w:ilvl w:val="0"/>
-          <w:numId w:val="1"/>
-        </w:numPr>
-      </w:pPr>
-      <w:r/>
-      <w:r>
-        <w:t>Link any GPS collared animals detected in the groups to the Alaska Region's Animal Movement GPS collar database</w:t>
-      </w:r>
-    </w:p>
-    <w:p>
-      <w:r>
-        <w:t/>
-      </w:r>
-    </w:p>
-    <w:p>
-      <w:pPr>
-        <w:pStyle w:val="3"/>
-      </w:pPr>
-      <w:r>
-        <w:t>Enter details about a survey flight</w:t>
-      </w:r>
-    </w:p>
-    <w:p>
-      <w:pPr>
-        <w:numPr>
-          <w:ilvl w:val="0"/>
-          <w:numId w:val="2"/>
-        </w:numPr>
-      </w:pPr>
-      <w:r/>
-      <w:r>
-        <w:t>Start the application</w:t>
-      </w:r>
-    </w:p>
-    <w:p>
-      <w:pPr>
-        <w:numPr>
-          <w:ilvl w:val="0"/>
-          <w:numId w:val="2"/>
-        </w:numPr>
-      </w:pPr>
-      <w:r/>
-      <w:r>
-        <w:t xml:space="preserve">Enter flight details into the Flights grid (See </w:t>
-      </w:r>
-      <w:hyperlink w:anchor="_topic_AppendixADatadefinitions">
-        <w:r>
-          <w:rPr>
-            <w:rStyle w:val="c13"/>
-          </w:rPr>
-          <w:t>Appendix A: Data definitions</w:t>
-        </w:r>
-      </w:hyperlink>
-      <w:r>
-        <w:t xml:space="preserve">  for details about each field).</w:t>
-      </w:r>
-    </w:p>
-    <w:p>
-      <w:pPr>
-        <w:numPr>
-          <w:ilvl w:val="0"/>
-          <w:numId w:val="2"/>
-        </w:numPr>
-      </w:pPr>
-      <w:r/>
       <w:r>
         <w:drawing>
           <wp:inline distT="0" distB="0" distL="0" distR="0">
-            <wp:extent cx="6362700" cy="2451100"/>
+            <wp:extent cx="6515100" cy="4432300"/>
             <wp:effectExtent l="0" t="0" r="0" b="0"/>
             <wp:docPr id="1" name="Pic 1"/>
             <wp:cNvGraphicFramePr>
@@ -478,7 +483,7 @@
                   <pic:spPr>
                     <a:xfrm>
                       <a:off x="0" y="0"/>
-                      <a:ext cx="6362700" cy="2451100"/>
+                      <a:ext cx="6515100" cy="4432300"/>
                     </a:xfrm>
                     <a:prstGeom prst="rect">
                       <a:avLst/>
@@ -490,6 +495,135 @@
           </wp:inline>
         </w:drawing>
       </w:r>
+      <w:r/>
+    </w:p>
+    <w:p>
+      <w:pPr>
+        <w:jc w:val="center"/>
+        <w:keepNext/>
+        <w:spacing w:before="70" w:after="70"/>
+        <w:pBdr>
+          <w:top w:val="single" w:space="1" w:color="C0C0C0"/>
+          <w:left w:val="none" w:space="1" w:color="C0C0C0"/>
+          <w:bottom w:val="single" w:space="1" w:color="C0C0C0"/>
+          <w:right w:val="none" w:space="1" w:color="C0C0C0"/>
+        </w:pBdr>
+      </w:pPr>
+      <w:r>
+        <w:rPr>
+          <w:sz w:val="1"/>
+        </w:rPr>
+        <w:br w:type="textWrapping" w:clear="all"/>
+      </w:r>
+      <w:r>
+        <w:rPr>
+          <w:rFonts w:ascii="Tahoma" w:hAnsi="Tahoma" w:cs="Tahoma" w:eastAsia="Tahoma"/>
+          <w:i/>
+          <w:color w:val="C0C0C0"/>
+        </w:rPr>
+        <w:t xml:space="preserve">Created with the Personal Edition of HelpNDoc: </w:t>
+      </w:r>
+      <w:hyperlink r:id="hrId2">
+        <w:r>
+          <w:rPr>
+            <w:rFonts w:ascii="Tahoma" w:hAnsi="Tahoma" w:cs="Tahoma" w:eastAsia="Tahoma"/>
+            <w:i/>
+            <w:color w:val="6666FF"/>
+          </w:rPr>
+          <w:t>Free Qt Help documentation generator</w:t>
+        </w:r>
+      </w:hyperlink>
+      <w:r/>
+      <w:r/>
+    </w:p>
+    <w:p>
+      <w:pPr>
+        <w:outlineLvl w:val="0"/>
+        <w:keepNext/>
+        <w:spacing w:before="50" w:after="270"/>
+        <w:shd w:val="clear" w:color="auto" w:fill="FFFFFF"/>
+        <w:pBdr>
+          <w:top w:val="none" w:space="1" w:color="AAAAAA"/>
+          <w:left w:val="none" w:space="1" w:color="AAAAAA"/>
+          <w:bottom w:val="single" w:space="1" w:color="AAAAAA"/>
+          <w:right w:val="none" w:space="1" w:color="AAAAAA"/>
+        </w:pBdr>
+      </w:pPr>
+      <w:r>
+        <w:rPr>
+          <w:sz w:val="1"/>
+        </w:rPr>
+        <w:br w:type="textWrapping" w:clear="all"/>
+      </w:r>
+      <w:bookmarkStart w:id="2" w:name="_topic_DataentrySurveydata"/>
+      <w:bookmarkEnd w:id="2"/>
+      <w:r>
+        <w:rPr>
+          <w:rFonts w:ascii="Tahoma" w:hAnsi="Tahoma" w:cs="Tahoma" w:eastAsia="Tahoma"/>
+          <w:b/>
+          <w:sz w:val="28"/>
+          <w:color w:val="365F91"/>
+        </w:rPr>
+        <w:t>Data entry: Survey data</w:t>
+      </w:r>
+      <w:r/>
+    </w:p>
+    <w:p>
+      <w:pPr>
+        <w:pStyle w:val="3"/>
+      </w:pPr>
+      <w:r>
+        <w:t>Entering data</w:t>
+      </w:r>
+    </w:p>
+    <w:p>
+      <w:r>
+        <w:t>Data entry consists of three main tasks:</w:t>
+      </w:r>
+    </w:p>
+    <w:p>
+      <w:pPr>
+        <w:numPr>
+          <w:ilvl w:val="0"/>
+          <w:numId w:val="1"/>
+        </w:numPr>
+      </w:pPr>
+      <w:r/>
+      <w:r>
+        <w:t>Enter details about a survey flight</w:t>
+      </w:r>
+    </w:p>
+    <w:p>
+      <w:pPr>
+        <w:numPr>
+          <w:ilvl w:val="0"/>
+          <w:numId w:val="1"/>
+        </w:numPr>
+      </w:pPr>
+      <w:r/>
+      <w:r>
+        <w:t>Enter or import caribou group waypoint and group composition data</w:t>
+      </w:r>
+    </w:p>
+    <w:p>
+      <w:pPr>
+        <w:numPr>
+          <w:ilvl w:val="0"/>
+          <w:numId w:val="1"/>
+        </w:numPr>
+      </w:pPr>
+      <w:r/>
+      <w:r>
+        <w:t>Match GPS collared animals to Animal Movement database</w:t>
+      </w:r>
+    </w:p>
+    <w:p>
+      <w:pPr>
+        <w:pStyle w:val="3"/>
+      </w:pPr>
+      <w:r>
+        <w:t>Enter details about a survey flight</w:t>
+      </w:r>
     </w:p>
     <w:p>
       <w:pPr>
@@ -500,7 +634,7 @@
       </w:pPr>
       <w:r/>
       <w:r>
-        <w:t>Ensure all required data is entered.</w:t>
+        <w:t>Start the application</w:t>
       </w:r>
     </w:p>
     <w:p>
@@ -512,64 +646,7 @@
       </w:pPr>
       <w:r/>
       <w:r>
-        <w:t>Save the record</w:t>
-      </w:r>
-    </w:p>
-    <w:p>
-      <w:pPr>
-        <w:pStyle w:val="3"/>
-      </w:pPr>
-      <w:r>
-        <w:t>Enter or import caribou group waypoint and group composition data</w:t>
-      </w:r>
-    </w:p>
-    <w:p>
-      <w:r>
-        <w:t>Caribou groups are spatial points recorded during survey flights where caribou groups were spotted. To enter caribou groups you must first select the flight from which the group was observed, or enter a new flight to serve as the parent record.</w:t>
-      </w:r>
-    </w:p>
-    <w:p>
-      <w:pPr>
-        <w:pStyle w:val="4"/>
-      </w:pPr>
-      <w:r>
-        <w:t>Manual data entry</w:t>
-      </w:r>
-    </w:p>
-    <w:p>
-      <w:pPr>
-        <w:numPr>
-          <w:ilvl w:val="0"/>
-          <w:numId w:val="3"/>
-        </w:numPr>
-      </w:pPr>
-      <w:r/>
-      <w:r>
-        <w:t>Start the application</w:t>
-      </w:r>
-    </w:p>
-    <w:p>
-      <w:pPr>
-        <w:numPr>
-          <w:ilvl w:val="0"/>
-          <w:numId w:val="3"/>
-        </w:numPr>
-      </w:pPr>
-      <w:r/>
-      <w:r>
-        <w:t>Enter a new flight record or select an existing flight record. The group(s) you enter must be associated with a flight.</w:t>
-      </w:r>
-    </w:p>
-    <w:p>
-      <w:pPr>
-        <w:numPr>
-          <w:ilvl w:val="0"/>
-          <w:numId w:val="3"/>
-        </w:numPr>
-      </w:pPr>
-      <w:r/>
-      <w:r>
-        <w:t xml:space="preserve">Enter the group data in the Caribou Groups grid (See </w:t>
+        <w:t xml:space="preserve">Enter flight details into the Flights grid (See </w:t>
       </w:r>
       <w:hyperlink w:anchor="_topic_AppendixADatadefinitions">
         <w:r>
@@ -587,14 +664,14 @@
       <w:pPr>
         <w:numPr>
           <w:ilvl w:val="0"/>
-          <w:numId w:val="3"/>
+          <w:numId w:val="2"/>
         </w:numPr>
       </w:pPr>
       <w:r/>
       <w:r>
         <w:drawing>
           <wp:inline distT="0" distB="0" distL="0" distR="0">
-            <wp:extent cx="6362700" cy="2273300"/>
+            <wp:extent cx="6362700" cy="2451100"/>
             <wp:effectExtent l="0" t="0" r="0" b="0"/>
             <wp:docPr id="2" name="Pic 2"/>
             <wp:cNvGraphicFramePr>
@@ -616,6 +693,144 @@
                   <pic:spPr>
                     <a:xfrm>
                       <a:off x="0" y="0"/>
+                      <a:ext cx="6362700" cy="2451100"/>
+                    </a:xfrm>
+                    <a:prstGeom prst="rect">
+                      <a:avLst/>
+                    </a:prstGeom>
+                  </pic:spPr>
+                </pic:pic>
+              </a:graphicData>
+            </a:graphic>
+          </wp:inline>
+        </w:drawing>
+      </w:r>
+    </w:p>
+    <w:p>
+      <w:pPr>
+        <w:numPr>
+          <w:ilvl w:val="0"/>
+          <w:numId w:val="2"/>
+        </w:numPr>
+      </w:pPr>
+      <w:r/>
+      <w:r>
+        <w:t>Ensure all required data is entered.</w:t>
+      </w:r>
+    </w:p>
+    <w:p>
+      <w:pPr>
+        <w:numPr>
+          <w:ilvl w:val="0"/>
+          <w:numId w:val="2"/>
+        </w:numPr>
+      </w:pPr>
+      <w:r/>
+      <w:r>
+        <w:t>Save the record</w:t>
+      </w:r>
+    </w:p>
+    <w:p>
+      <w:pPr>
+        <w:pStyle w:val="3"/>
+      </w:pPr>
+      <w:r>
+        <w:t>Enter caribou groups</w:t>
+      </w:r>
+    </w:p>
+    <w:p>
+      <w:r>
+        <w:t>Caribou groups are spatial points recorded during survey flights where caribou groups were spotted. To enter caribou groups you must first select the flight from which the group was observed, or enter a new flight to serve as the parent record.</w:t>
+      </w:r>
+    </w:p>
+    <w:p>
+      <w:pPr>
+        <w:pStyle w:val="4"/>
+      </w:pPr>
+      <w:r>
+        <w:t>Enter caribou groups manually</w:t>
+      </w:r>
+    </w:p>
+    <w:p>
+      <w:pPr>
+        <w:numPr>
+          <w:ilvl w:val="0"/>
+          <w:numId w:val="3"/>
+        </w:numPr>
+      </w:pPr>
+      <w:r/>
+      <w:r>
+        <w:t>Start the application</w:t>
+      </w:r>
+    </w:p>
+    <w:p>
+      <w:pPr>
+        <w:numPr>
+          <w:ilvl w:val="0"/>
+          <w:numId w:val="3"/>
+        </w:numPr>
+      </w:pPr>
+      <w:r/>
+      <w:r>
+        <w:t>Enter a new flight record or select an existing flight record. The group(s) you enter must be associated with a flight.</w:t>
+      </w:r>
+    </w:p>
+    <w:p>
+      <w:pPr>
+        <w:numPr>
+          <w:ilvl w:val="0"/>
+          <w:numId w:val="3"/>
+        </w:numPr>
+      </w:pPr>
+      <w:r/>
+      <w:r>
+        <w:t xml:space="preserve">Enter the group data in the Caribou Groups grid (See </w:t>
+      </w:r>
+      <w:hyperlink w:anchor="_topic_AppendixADatadefinitions">
+        <w:r>
+          <w:rPr>
+            <w:rStyle w:val="c13"/>
+          </w:rPr>
+          <w:t>Appendix A: Data definitions</w:t>
+        </w:r>
+      </w:hyperlink>
+      <w:r>
+        <w:t xml:space="preserve">  for details about each field).</w:t>
+      </w:r>
+    </w:p>
+    <w:p>
+      <w:pPr>
+        <w:numPr>
+          <w:ilvl w:val="0"/>
+          <w:numId w:val="3"/>
+        </w:numPr>
+      </w:pPr>
+      <w:r/>
+      <w:r>
+        <w:drawing>
+          <wp:inline distT="0" distB="0" distL="0" distR="0">
+            <wp:extent cx="6362700" cy="2273300"/>
+            <wp:effectExtent l="0" t="0" r="0" b="0"/>
+            <wp:docPr id="3" name="Pic 3"/>
+            <wp:cNvGraphicFramePr>
+              <a:graphicFrameLocks xmlns:a="http://schemas.openxmlformats.org/drawingml/2006/main" noChangeAspect="1"/>
+            </wp:cNvGraphicFramePr>
+            <a:graphic xmlns:a="http://schemas.openxmlformats.org/drawingml/2006/main">
+              <a:graphicData uri="http://schemas.openxmlformats.org/drawingml/2006/picture">
+                <pic:pic xmlns:pic="http://schemas.openxmlformats.org/drawingml/2006/picture">
+                  <pic:nvPicPr>
+                    <pic:cNvPr id="0" name="img3.png"/>
+                    <pic:cNvPicPr/>
+                  </pic:nvPicPr>
+                  <pic:blipFill>
+                    <a:blip r:embed="prId3" cstate="print"/>
+                    <a:stretch>
+                      <a:fillRect/>
+                    </a:stretch>
+                  </pic:blipFill>
+                  <pic:spPr>
+                    <a:xfrm>
+                      <a:off x="0" y="0"/>
                       <a:ext cx="6362700" cy="2273300"/>
                     </a:xfrm>
                     <a:prstGeom prst="rect">
@@ -636,10 +851,263 @@
     </w:p>
     <w:p>
       <w:pPr>
+        <w:pStyle w:val="5"/>
+      </w:pPr>
+      <w:r>
+        <w:t>Import caribou groups from a file</w:t>
+      </w:r>
+    </w:p>
+    <w:p>
+      <w:r>
+        <w:t>You may import caribou group data from a comma separated values (csv) text file or Excel spreadsheet. The spreadsheet must contain minimally the all the required data.</w:t>
+      </w:r>
+    </w:p>
+    <w:p>
+      <w:r>
+        <w:t/>
+      </w:r>
+    </w:p>
+    <w:p>
+      <w:pPr>
+        <w:numPr>
+          <w:ilvl w:val="0"/>
+          <w:numId w:val="4"/>
+        </w:numPr>
+      </w:pPr>
+      <w:r/>
+      <w:r>
+        <w:t>Start the application</w:t>
+      </w:r>
+    </w:p>
+    <w:p>
+      <w:pPr>
+        <w:numPr>
+          <w:ilvl w:val="0"/>
+          <w:numId w:val="4"/>
+        </w:numPr>
+      </w:pPr>
+      <w:r/>
+      <w:r>
+        <w:t>Enter a new flight record or select an existing flight record. The group(s) you enter must be associated with a flight.</w:t>
+      </w:r>
+    </w:p>
+    <w:p>
+      <w:pPr>
+        <w:numPr>
+          <w:ilvl w:val="0"/>
+          <w:numId w:val="4"/>
+        </w:numPr>
+      </w:pPr>
+      <w:r/>
+      <w:r>
+        <w:t>Click the Import survey data from file... button.</w:t>
+      </w:r>
+    </w:p>
+    <w:p>
+      <w:pPr>
+        <w:numPr>
+          <w:ilvl w:val="0"/>
+          <w:numId w:val="4"/>
+        </w:numPr>
+      </w:pPr>
+      <w:r/>
+      <w:r>
+        <w:t>Navigate to the file to import</w:t>
+      </w:r>
+    </w:p>
+    <w:p>
+      <w:pPr>
+        <w:numPr>
+          <w:ilvl w:val="0"/>
+          <w:numId w:val="4"/>
+        </w:numPr>
+      </w:pPr>
+      <w:r/>
+      <w:r>
+        <w:t>The Import data form appears</w:t>
+      </w:r>
+    </w:p>
+    <w:p>
+      <w:pPr>
+        <w:numPr>
+          <w:ilvl w:val="0"/>
+          <w:numId w:val="4"/>
+        </w:numPr>
+      </w:pPr>
+      <w:r/>
+      <w:r>
+        <w:drawing>
+          <wp:inline distT="0" distB="0" distL="0" distR="0">
+            <wp:extent cx="6362700" cy="4279900"/>
+            <wp:effectExtent l="0" t="0" r="0" b="0"/>
+            <wp:docPr id="4" name="Pic 4"/>
+            <wp:cNvGraphicFramePr>
+              <a:graphicFrameLocks xmlns:a="http://schemas.openxmlformats.org/drawingml/2006/main" noChangeAspect="1"/>
+            </wp:cNvGraphicFramePr>
+            <a:graphic xmlns:a="http://schemas.openxmlformats.org/drawingml/2006/main">
+              <a:graphicData uri="http://schemas.openxmlformats.org/drawingml/2006/picture">
+                <pic:pic xmlns:pic="http://schemas.openxmlformats.org/drawingml/2006/picture">
+                  <pic:nvPicPr>
+                    <pic:cNvPr id="0" name="img4.png"/>
+                    <pic:cNvPicPr/>
+                  </pic:nvPicPr>
+                  <pic:blipFill>
+                    <a:blip r:embed="prId4" cstate="print"/>
+                    <a:stretch>
+                      <a:fillRect/>
+                    </a:stretch>
+                  </pic:blipFill>
+                  <pic:spPr>
+                    <a:xfrm>
+                      <a:off x="0" y="0"/>
+                      <a:ext cx="6362700" cy="4279900"/>
+                    </a:xfrm>
+                    <a:prstGeom prst="rect">
+                      <a:avLst/>
+                    </a:prstGeom>
+                  </pic:spPr>
+                </pic:pic>
+              </a:graphicData>
+            </a:graphic>
+          </wp:inline>
+        </w:drawing>
+      </w:r>
+    </w:p>
+    <w:p>
+      <w:pPr>
+        <w:numPr>
+          <w:ilvl w:val="0"/>
+          <w:numId w:val="4"/>
+        </w:numPr>
+      </w:pPr>
+      <w:r/>
+      <w:r>
+        <w:t>The source data will appear in the Source table grid. Ensure it is as expected.</w:t>
+      </w:r>
+    </w:p>
+    <w:p>
+      <w:pPr>
+        <w:numPr>
+          <w:ilvl w:val="0"/>
+          <w:numId w:val="4"/>
+        </w:numPr>
+      </w:pPr>
+      <w:r/>
+      <w:r>
+        <w:t>Use the Map source columns to destination columns grid on the left to map data source columns to database destination columns.</w:t>
+      </w:r>
+    </w:p>
+    <w:p>
+      <w:pPr>
+        <w:numPr>
+          <w:ilvl w:val="0"/>
+          <w:numId w:val="4"/>
+        </w:numPr>
+      </w:pPr>
+      <w:r/>
+      <w:r>
+        <w:t>When all required columns have been matched click Preview transformed data. Review that the source data has mapped to the database schema correctly. Correct any errors and preview again. You may cancel the import by clicking Cancel or closing the form. Click Import transformed data to bring the imported data into the main form.</w:t>
+      </w:r>
+    </w:p>
+    <w:p>
+      <w:pPr>
+        <w:numPr>
+          <w:ilvl w:val="0"/>
+          <w:numId w:val="4"/>
+        </w:numPr>
+      </w:pPr>
+      <w:r/>
+      <w:r>
+        <w:t>The source data is now mapped and imported to the database application</w:t>
+      </w:r>
+    </w:p>
+    <w:p>
+      <w:pPr>
+        <w:numPr>
+          <w:ilvl w:val="0"/>
+          <w:numId w:val="4"/>
+        </w:numPr>
+      </w:pPr>
+      <w:r/>
+      <w:r>
+        <w:drawing>
+          <wp:inline distT="0" distB="0" distL="0" distR="0">
+            <wp:extent cx="6343650" cy="4394200"/>
+            <wp:effectExtent l="0" t="0" r="0" b="0"/>
+            <wp:docPr id="5" name="Pic 5"/>
+            <wp:cNvGraphicFramePr>
+              <a:graphicFrameLocks xmlns:a="http://schemas.openxmlformats.org/drawingml/2006/main" noChangeAspect="1"/>
+            </wp:cNvGraphicFramePr>
+            <a:graphic xmlns:a="http://schemas.openxmlformats.org/drawingml/2006/main">
+              <a:graphicData uri="http://schemas.openxmlformats.org/drawingml/2006/picture">
+                <pic:pic xmlns:pic="http://schemas.openxmlformats.org/drawingml/2006/picture">
+                  <pic:nvPicPr>
+                    <pic:cNvPr id="0" name="img5.png"/>
+                    <pic:cNvPicPr/>
+                  </pic:nvPicPr>
+                  <pic:blipFill>
+                    <a:blip r:embed="prId5" cstate="print"/>
+                    <a:stretch>
+                      <a:fillRect/>
+                    </a:stretch>
+                  </pic:blipFill>
+                  <pic:spPr>
+                    <a:xfrm>
+                      <a:off x="0" y="0"/>
+                      <a:ext cx="6343650" cy="4394200"/>
+                    </a:xfrm>
+                    <a:prstGeom prst="rect">
+                      <a:avLst/>
+                    </a:prstGeom>
+                  </pic:spPr>
+                </pic:pic>
+              </a:graphicData>
+            </a:graphic>
+          </wp:inline>
+        </w:drawing>
+      </w:r>
+    </w:p>
+    <w:p>
+      <w:pPr>
+        <w:numPr>
+          <w:ilvl w:val="0"/>
+          <w:numId w:val="4"/>
+        </w:numPr>
+      </w:pPr>
+      <w:r/>
+      <w:r>
+        <w:t>Save the dataset.</w:t>
+      </w:r>
+    </w:p>
+    <w:p>
+      <w:r>
+        <w:t/>
+      </w:r>
+    </w:p>
+    <w:p>
+      <w:pPr>
         <w:pStyle w:val="4"/>
       </w:pPr>
       <w:r>
-        <w:t>Importing data</w:t>
+        <w:t>Hints, Tips and Tricks</w:t>
+      </w:r>
+    </w:p>
+    <w:p>
+      <w:r>
+        <w:t>The Import data tool has a number of features to ease and simplify the process of importing data</w:t>
+      </w:r>
+    </w:p>
+    <w:p>
+      <w:pPr>
+        <w:pStyle w:val="5"/>
+      </w:pPr>
+      <w:r>
+        <w:t>Auto-match columns</w:t>
+      </w:r>
+    </w:p>
+    <w:p>
+      <w:r>
+        <w:t xml:space="preserve">If the column names are the same you can click the Auto-match columns button. The tool will automatically match any similar column names. Auto-match correctly matched the first four columns in the example screenshot above. It did not match MediumBull to the source column MedBull because they are spelled differently. </w:t>
       </w:r>
     </w:p>
     <w:p>
@@ -649,10 +1117,285 @@
     </w:p>
     <w:p>
       <w:pPr>
-        <w:pStyle w:val="3"/>
-      </w:pPr>
-      <w:r>
-        <w:t>Link any GPS collared animals detected in the groups to the Alaska Region's Animal Movement GPS collar database</w:t>
+        <w:pStyle w:val="5"/>
+      </w:pPr>
+      <w:r>
+        <w:t>Default values</w:t>
+      </w:r>
+    </w:p>
+    <w:p>
+      <w:r>
+        <w:t>If a column is required but there is no matching column in the source file you may opt to add a Default value. The source data may not have a column for Observer, for example, but if you know that the Observer was named Elmer Fudd you may enter that name in the Default value column and the tool will populate the destination grid with that name. In another example the source data file may not have a value for Out but you know that all the sightings were in the search area. You may enter FALSE into the Default value field for the Out column and it will propagate that value to the destination data table.</w:t>
+      </w:r>
+    </w:p>
+    <w:p>
+      <w:r>
+        <w:t/>
+      </w:r>
+    </w:p>
+    <w:p>
+      <w:pPr>
+        <w:pStyle w:val="5"/>
+      </w:pPr>
+      <w:r>
+        <w:t>Generated values</w:t>
+      </w:r>
+    </w:p>
+    <w:p>
+      <w:r>
+        <w:t>Other default values include:</w:t>
+      </w:r>
+    </w:p>
+    <w:p>
+      <w:pPr>
+        <w:pStyle w:val="6"/>
+      </w:pPr>
+      <w:r>
+        <w:t>New GUID</w:t>
+      </w:r>
+    </w:p>
+    <w:p>
+      <w:r>
+        <w:t xml:space="preserve"> Use this where a unique text key is required. A GUID may be used for any required field in the WRST_Caribou database with 'ID' in the column name; FlightID, EID, etc. </w:t>
+      </w:r>
+    </w:p>
+    <w:p>
+      <w:r>
+        <w:drawing>
+          <wp:inline distT="0" distB="0" distL="0" distR="0">
+            <wp:extent cx="6515100" cy="4311650"/>
+            <wp:effectExtent l="0" t="0" r="0" b="0"/>
+            <wp:docPr id="6" name="Pic 6"/>
+            <wp:cNvGraphicFramePr>
+              <a:graphicFrameLocks xmlns:a="http://schemas.openxmlformats.org/drawingml/2006/main" noChangeAspect="1"/>
+            </wp:cNvGraphicFramePr>
+            <a:graphic xmlns:a="http://schemas.openxmlformats.org/drawingml/2006/main">
+              <a:graphicData uri="http://schemas.openxmlformats.org/drawingml/2006/picture">
+                <pic:pic xmlns:pic="http://schemas.openxmlformats.org/drawingml/2006/picture">
+                  <pic:nvPicPr>
+                    <pic:cNvPr id="0" name="img6.png"/>
+                    <pic:cNvPicPr/>
+                  </pic:nvPicPr>
+                  <pic:blipFill>
+                    <a:blip r:embed="prId6" cstate="print"/>
+                    <a:stretch>
+                      <a:fillRect/>
+                    </a:stretch>
+                  </pic:blipFill>
+                  <pic:spPr>
+                    <a:xfrm>
+                      <a:off x="0" y="0"/>
+                      <a:ext cx="6515100" cy="4311650"/>
+                    </a:xfrm>
+                    <a:prstGeom prst="rect">
+                      <a:avLst/>
+                    </a:prstGeom>
+                  </pic:spPr>
+                </pic:pic>
+              </a:graphicData>
+            </a:graphic>
+          </wp:inline>
+        </w:drawing>
+      </w:r>
+    </w:p>
+    <w:p>
+      <w:pPr>
+        <w:pStyle w:val="6"/>
+      </w:pPr>
+      <w:r>
+        <w:t>Autonumber</w:t>
+      </w:r>
+    </w:p>
+    <w:p>
+      <w:r>
+        <w:t>Autonumber is useful for required items that must be unique; GroupNumber for example, and will simply supply increasing integer values to the destination grid starting with 1.</w:t>
+      </w:r>
+    </w:p>
+    <w:p>
+      <w:r>
+        <w:drawing>
+          <wp:inline distT="0" distB="0" distL="0" distR="0">
+            <wp:extent cx="6515100" cy="5626100"/>
+            <wp:effectExtent l="0" t="0" r="0" b="0"/>
+            <wp:docPr id="7" name="Pic 7"/>
+            <wp:cNvGraphicFramePr>
+              <a:graphicFrameLocks xmlns:a="http://schemas.openxmlformats.org/drawingml/2006/main" noChangeAspect="1"/>
+            </wp:cNvGraphicFramePr>
+            <a:graphic xmlns:a="http://schemas.openxmlformats.org/drawingml/2006/main">
+              <a:graphicData uri="http://schemas.openxmlformats.org/drawingml/2006/picture">
+                <pic:pic xmlns:pic="http://schemas.openxmlformats.org/drawingml/2006/picture">
+                  <pic:nvPicPr>
+                    <pic:cNvPr id="0" name="img7.png"/>
+                    <pic:cNvPicPr/>
+                  </pic:nvPicPr>
+                  <pic:blipFill>
+                    <a:blip r:embed="prId7" cstate="print"/>
+                    <a:stretch>
+                      <a:fillRect/>
+                    </a:stretch>
+                  </pic:blipFill>
+                  <pic:spPr>
+                    <a:xfrm>
+                      <a:off x="0" y="0"/>
+                      <a:ext cx="6515100" cy="5626100"/>
+                    </a:xfrm>
+                    <a:prstGeom prst="rect">
+                      <a:avLst/>
+                    </a:prstGeom>
+                  </pic:spPr>
+                </pic:pic>
+              </a:graphicData>
+            </a:graphic>
+          </wp:inline>
+        </w:drawing>
+      </w:r>
+    </w:p>
+    <w:p>
+      <w:pPr>
+        <w:pStyle w:val="6"/>
+      </w:pPr>
+      <w:r>
+        <w:t xml:space="preserve">Current DateTime </w:t>
+      </w:r>
+    </w:p>
+    <w:p>
+      <w:r>
+        <w:t>Use this for metadata columns such as RecordInsertedDate.</w:t>
+      </w:r>
+    </w:p>
+    <w:p>
+      <w:pPr>
+        <w:pStyle w:val="6"/>
+      </w:pPr>
+      <w:r>
+        <w:t>Current Username</w:t>
+      </w:r>
+    </w:p>
+    <w:p>
+      <w:r>
+        <w:t>Use this for metadata columns such as RecordInsertedBy</w:t>
+      </w:r>
+    </w:p>
+    <w:p>
+      <w:r>
+        <w:t/>
+      </w:r>
+    </w:p>
+    <w:p>
+      <w:pPr>
+        <w:pStyle w:val="4"/>
+      </w:pPr>
+      <w:r>
+        <w:t>Match GPS collared animals to Animal Movement database</w:t>
+      </w:r>
+    </w:p>
+    <w:p>
+      <w:r>
+        <w:t xml:space="preserve">Caribou groups seen during aerial surveys may contain animals wearing GPS collars. Information about collared animals (details of the animal, collars, collar deployments and historical spatial locations) is stored in the NPS Alaska Region's Animal Movements database. It is important to match animals detected during surveys by frequency to animals in the Animal Movement database. </w:t>
+      </w:r>
+    </w:p>
+    <w:p>
+      <w:r>
+        <w:t/>
+      </w:r>
+    </w:p>
+    <w:p>
+      <w:pPr>
+        <w:numPr>
+          <w:ilvl w:val="0"/>
+          <w:numId w:val="5"/>
+        </w:numPr>
+      </w:pPr>
+      <w:r/>
+      <w:r>
+        <w:t>Start the application</w:t>
+      </w:r>
+    </w:p>
+    <w:p>
+      <w:pPr>
+        <w:numPr>
+          <w:ilvl w:val="0"/>
+          <w:numId w:val="5"/>
+        </w:numPr>
+      </w:pPr>
+      <w:r/>
+      <w:r>
+        <w:t>Enter a new flight record or select an existing flight record. The group(s) you enter must be associated with a flight.</w:t>
+      </w:r>
+    </w:p>
+    <w:p>
+      <w:pPr>
+        <w:numPr>
+          <w:ilvl w:val="0"/>
+          <w:numId w:val="5"/>
+        </w:numPr>
+      </w:pPr>
+      <w:r/>
+      <w:r>
+        <w:t>Enter a new caribou group Caribou Groups grid or select an existing group containing at least one FrequencyInGroup.</w:t>
+      </w:r>
+    </w:p>
+    <w:p>
+      <w:pPr>
+        <w:numPr>
+          <w:ilvl w:val="0"/>
+          <w:numId w:val="5"/>
+        </w:numPr>
+      </w:pPr>
+      <w:r/>
+      <w:r>
+        <w:t xml:space="preserve">Using the AnimalID drop down tool in the Frequencies detected in group... grid select the animal on which the collar was deployed at the time of the sighting (basically match the frequency with the same item in the dropdown). </w:t>
+      </w:r>
+    </w:p>
+    <w:p>
+      <w:pPr>
+        <w:numPr>
+          <w:ilvl w:val="0"/>
+          <w:numId w:val="5"/>
+        </w:numPr>
+      </w:pPr>
+      <w:r/>
+      <w:r>
+        <w:drawing>
+          <wp:inline distT="0" distB="0" distL="0" distR="0">
+            <wp:extent cx="6362700" cy="2984500"/>
+            <wp:effectExtent l="0" t="0" r="0" b="0"/>
+            <wp:docPr id="8" name="Pic 8"/>
+            <wp:cNvGraphicFramePr>
+              <a:graphicFrameLocks xmlns:a="http://schemas.openxmlformats.org/drawingml/2006/main" noChangeAspect="1"/>
+            </wp:cNvGraphicFramePr>
+            <a:graphic xmlns:a="http://schemas.openxmlformats.org/drawingml/2006/main">
+              <a:graphicData uri="http://schemas.openxmlformats.org/drawingml/2006/picture">
+                <pic:pic xmlns:pic="http://schemas.openxmlformats.org/drawingml/2006/picture">
+                  <pic:nvPicPr>
+                    <pic:cNvPr id="0" name="img8.png"/>
+                    <pic:cNvPicPr/>
+                  </pic:nvPicPr>
+                  <pic:blipFill>
+                    <a:blip r:embed="prId8" cstate="print"/>
+                    <a:stretch>
+                      <a:fillRect/>
+                    </a:stretch>
+                  </pic:blipFill>
+                  <pic:spPr>
+                    <a:xfrm>
+                      <a:off x="0" y="0"/>
+                      <a:ext cx="6362700" cy="2984500"/>
+                    </a:xfrm>
+                    <a:prstGeom prst="rect">
+                      <a:avLst/>
+                    </a:prstGeom>
+                  </pic:spPr>
+                </pic:pic>
+              </a:graphicData>
+            </a:graphic>
+          </wp:inline>
+        </w:drawing>
+      </w:r>
+    </w:p>
+    <w:p>
+      <w:r>
+        <w:t/>
       </w:r>
     </w:p>
     <w:p>
@@ -684,7 +1427,7 @@
         </w:rPr>
         <w:t xml:space="preserve">Created with the Personal Edition of HelpNDoc: </w:t>
       </w:r>
-      <w:hyperlink r:id="hrId2">
+      <w:hyperlink r:id="hrId3">
         <w:r>
           <w:rPr>
             <w:rFonts w:ascii="Tahoma" w:hAnsi="Tahoma" w:cs="Tahoma" w:eastAsia="Tahoma"/>
@@ -716,8 +1459,8 @@
         </w:rPr>
         <w:br w:type="textWrapping" w:clear="all"/>
       </w:r>
-      <w:bookmarkStart w:id="2" w:name="_topic_AppendixADatadefinitions"/>
-      <w:bookmarkEnd w:id="2"/>
+      <w:bookmarkStart w:id="3" w:name="_topic_AppendixADatadefinitions"/>
+      <w:bookmarkEnd w:id="3"/>
       <w:r>
         <w:rPr>
           <w:rFonts w:ascii="Tahoma" w:hAnsi="Tahoma" w:cs="Tahoma" w:eastAsia="Tahoma"/>
@@ -728,6 +1471,35 @@
         <w:t>Appendix A: Data definitions</w:t>
       </w:r>
       <w:r/>
+    </w:p>
+    <w:p>
+      <w:pPr>
+        <w:pStyle w:val="3"/>
+      </w:pPr>
+      <w:r>
+        <w:t>Data definitions</w:t>
+      </w:r>
+    </w:p>
+    <w:p>
+      <w:pPr>
+        <w:ind w:left="-30"/>
+      </w:pPr>
+      <w:r>
+        <w:t>Database column definitions appear below. These definitions can be retrieved from the WRST_Caribou database by executing the DatabaseColumnsDescriptions view.</w:t>
+      </w:r>
+    </w:p>
+    <w:p>
+      <w:pPr>
+        <w:ind w:left="-30"/>
+      </w:pPr>
+      <w:r>
+        <w:rPr>
+          <w:rFonts w:ascii="Calibri" w:hAnsi="Calibri" w:cs="Calibri" w:eastAsia="Calibri"/>
+          <w:sz w:val="22"/>
+          <w:color w:val="000000"/>
+        </w:rPr>
+        <w:t/>
+      </w:r>
     </w:p>
     <w:tbl>
       <w:tblPr>
@@ -758,7 +1530,6 @@
             <w:r>
               <w:rPr>
                 <w:rFonts w:ascii="Calibri" w:hAnsi="Calibri" w:cs="Calibri" w:eastAsia="Calibri"/>
-                <w:b/>
                 <w:sz w:val="22"/>
                 <w:color w:val="000000"/>
               </w:rPr>
@@ -774,7 +1545,6 @@
             <w:r>
               <w:rPr>
                 <w:rFonts w:ascii="Calibri" w:hAnsi="Calibri" w:cs="Calibri" w:eastAsia="Calibri"/>
-                <w:b/>
                 <w:sz w:val="22"/>
                 <w:color w:val="000000"/>
               </w:rPr>
@@ -790,7 +1560,6 @@
             <w:r>
               <w:rPr>
                 <w:rFonts w:ascii="Calibri" w:hAnsi="Calibri" w:cs="Calibri" w:eastAsia="Calibri"/>
-                <w:b/>
                 <w:sz w:val="22"/>
                 <w:color w:val="000000"/>
               </w:rPr>
@@ -814,7 +1583,7 @@
                 <w:sz w:val="22"/>
                 <w:color w:val="000000"/>
               </w:rPr>
-              <w:t>dbo.Captures</w:t>
+              <w:t>Captures</w:t>
             </w:r>
           </w:p>
         </w:tc>
@@ -864,7 +1633,7 @@
                 <w:sz w:val="22"/>
                 <w:color w:val="000000"/>
               </w:rPr>
-              <w:t>dbo.Captures</w:t>
+              <w:t>Captures</w:t>
             </w:r>
           </w:p>
         </w:tc>
@@ -914,7 +1683,7 @@
                 <w:sz w:val="22"/>
                 <w:color w:val="000000"/>
               </w:rPr>
-              <w:t>dbo.Captures</w:t>
+              <w:t>Captures</w:t>
             </w:r>
           </w:p>
         </w:tc>
@@ -964,7 +1733,7 @@
                 <w:sz w:val="22"/>
                 <w:color w:val="000000"/>
               </w:rPr>
-              <w:t>dbo.Captures</w:t>
+              <w:t>Captures</w:t>
             </w:r>
           </w:p>
         </w:tc>
@@ -1014,7 +1783,7 @@
                 <w:sz w:val="22"/>
                 <w:color w:val="000000"/>
               </w:rPr>
-              <w:t>dbo.Captures</w:t>
+              <w:t>Captures</w:t>
             </w:r>
           </w:p>
         </w:tc>
@@ -1064,7 +1833,7 @@
                 <w:sz w:val="22"/>
                 <w:color w:val="000000"/>
               </w:rPr>
-              <w:t>dbo.Captures</w:t>
+              <w:t>Captures</w:t>
             </w:r>
           </w:p>
         </w:tc>
@@ -1114,7 +1883,7 @@
                 <w:sz w:val="22"/>
                 <w:color w:val="000000"/>
               </w:rPr>
-              <w:t>dbo.Captures</w:t>
+              <w:t>Captures</w:t>
             </w:r>
           </w:p>
         </w:tc>
@@ -1164,7 +1933,7 @@
                 <w:sz w:val="22"/>
                 <w:color w:val="000000"/>
               </w:rPr>
-              <w:t>dbo.Captures</w:t>
+              <w:t>Captures</w:t>
             </w:r>
           </w:p>
         </w:tc>
@@ -1214,7 +1983,7 @@
                 <w:sz w:val="22"/>
                 <w:color w:val="000000"/>
               </w:rPr>
-              <w:t>dbo.Captures</w:t>
+              <w:t>Captures</w:t>
             </w:r>
           </w:p>
         </w:tc>
@@ -1264,7 +2033,7 @@
                 <w:sz w:val="22"/>
                 <w:color w:val="000000"/>
               </w:rPr>
-              <w:t>dbo.Captures</w:t>
+              <w:t>Captures</w:t>
             </w:r>
           </w:p>
         </w:tc>
@@ -1314,7 +2083,7 @@
                 <w:sz w:val="22"/>
                 <w:color w:val="000000"/>
               </w:rPr>
-              <w:t>dbo.Captures</w:t>
+              <w:t>Captures</w:t>
             </w:r>
           </w:p>
         </w:tc>
@@ -1364,7 +2133,7 @@
                 <w:sz w:val="22"/>
                 <w:color w:val="000000"/>
               </w:rPr>
-              <w:t>dbo.Captures</w:t>
+              <w:t>Captures</w:t>
             </w:r>
           </w:p>
         </w:tc>
@@ -1414,7 +2183,7 @@
                 <w:sz w:val="22"/>
                 <w:color w:val="000000"/>
               </w:rPr>
-              <w:t>dbo.Captures</w:t>
+              <w:t>Captures</w:t>
             </w:r>
           </w:p>
         </w:tc>
@@ -1464,7 +2233,7 @@
                 <w:sz w:val="22"/>
                 <w:color w:val="000000"/>
               </w:rPr>
-              <w:t>dbo.Captures</w:t>
+              <w:t>Captures</w:t>
             </w:r>
           </w:p>
         </w:tc>
@@ -1514,7 +2283,7 @@
                 <w:sz w:val="22"/>
                 <w:color w:val="000000"/>
               </w:rPr>
-              <w:t>dbo.Captures</w:t>
+              <w:t>Captures</w:t>
             </w:r>
           </w:p>
         </w:tc>
@@ -1564,7 +2333,7 @@
                 <w:sz w:val="22"/>
                 <w:color w:val="000000"/>
               </w:rPr>
-              <w:t>dbo.Captures</w:t>
+              <w:t>Captures</w:t>
             </w:r>
           </w:p>
         </w:tc>
@@ -1614,7 +2383,7 @@
                 <w:sz w:val="22"/>
                 <w:color w:val="000000"/>
               </w:rPr>
-              <w:t>dbo.Captures</w:t>
+              <w:t>Captures</w:t>
             </w:r>
           </w:p>
         </w:tc>
@@ -1664,7 +2433,7 @@
                 <w:sz w:val="22"/>
                 <w:color w:val="000000"/>
               </w:rPr>
-              <w:t>dbo.Captures</w:t>
+              <w:t>Captures</w:t>
             </w:r>
           </w:p>
         </w:tc>
@@ -1714,7 +2483,7 @@
                 <w:sz w:val="22"/>
                 <w:color w:val="000000"/>
               </w:rPr>
-              <w:t>dbo.Captures</w:t>
+              <w:t>Captures</w:t>
             </w:r>
           </w:p>
         </w:tc>
@@ -1764,7 +2533,7 @@
                 <w:sz w:val="22"/>
                 <w:color w:val="000000"/>
               </w:rPr>
-              <w:t>dbo.Captures</w:t>
+              <w:t>Captures</w:t>
             </w:r>
           </w:p>
         </w:tc>
@@ -1814,7 +2583,7 @@
                 <w:sz w:val="22"/>
                 <w:color w:val="000000"/>
               </w:rPr>
-              <w:t>dbo.Captures</w:t>
+              <w:t>Captures</w:t>
             </w:r>
           </w:p>
         </w:tc>
@@ -1864,7 +2633,7 @@
                 <w:sz w:val="22"/>
                 <w:color w:val="000000"/>
               </w:rPr>
-              <w:t>dbo.Captures</w:t>
+              <w:t>Captures</w:t>
             </w:r>
           </w:p>
         </w:tc>
@@ -1914,7 +2683,7 @@
                 <w:sz w:val="22"/>
                 <w:color w:val="000000"/>
               </w:rPr>
-              <w:t>dbo.Captures</w:t>
+              <w:t>Captures</w:t>
             </w:r>
           </w:p>
         </w:tc>
@@ -1964,7 +2733,7 @@
                 <w:sz w:val="22"/>
                 <w:color w:val="000000"/>
               </w:rPr>
-              <w:t>dbo.Captures</w:t>
+              <w:t>Captures</w:t>
             </w:r>
           </w:p>
         </w:tc>
@@ -2014,7 +2783,7 @@
                 <w:sz w:val="22"/>
                 <w:color w:val="000000"/>
               </w:rPr>
-              <w:t>dbo.Captures</w:t>
+              <w:t>Captures</w:t>
             </w:r>
           </w:p>
         </w:tc>
@@ -2064,7 +2833,7 @@
                 <w:sz w:val="22"/>
                 <w:color w:val="000000"/>
               </w:rPr>
-              <w:t>dbo.Captures</w:t>
+              <w:t>Captures</w:t>
             </w:r>
           </w:p>
         </w:tc>
@@ -2114,7 +2883,7 @@
                 <w:sz w:val="22"/>
                 <w:color w:val="000000"/>
               </w:rPr>
-              <w:t>dbo.Captures</w:t>
+              <w:t>Captures</w:t>
             </w:r>
           </w:p>
         </w:tc>
@@ -2164,7 +2933,7 @@
                 <w:sz w:val="22"/>
                 <w:color w:val="000000"/>
               </w:rPr>
-              <w:t>dbo.Captures</w:t>
+              <w:t>Captures</w:t>
             </w:r>
           </w:p>
         </w:tc>
@@ -2214,7 +2983,7 @@
                 <w:sz w:val="22"/>
                 <w:color w:val="000000"/>
               </w:rPr>
-              <w:t>dbo.Captures</w:t>
+              <w:t>Captures</w:t>
             </w:r>
           </w:p>
         </w:tc>
@@ -2264,7 +3033,7 @@
                 <w:sz w:val="22"/>
                 <w:color w:val="000000"/>
               </w:rPr>
-              <w:t>dbo.Captures</w:t>
+              <w:t>Captures</w:t>
             </w:r>
           </w:p>
         </w:tc>
@@ -2314,7 +3083,7 @@
                 <w:sz w:val="22"/>
                 <w:color w:val="000000"/>
               </w:rPr>
-              <w:t>dbo.Captures</w:t>
+              <w:t>Captures</w:t>
             </w:r>
           </w:p>
         </w:tc>
@@ -2364,7 +3133,7 @@
                 <w:sz w:val="22"/>
                 <w:color w:val="000000"/>
               </w:rPr>
-              <w:t>dbo.Captures</w:t>
+              <w:t>Captures</w:t>
             </w:r>
           </w:p>
         </w:tc>
@@ -2414,7 +3183,7 @@
                 <w:sz w:val="22"/>
                 <w:color w:val="000000"/>
               </w:rPr>
-              <w:t>dbo.Captures</w:t>
+              <w:t>Captures</w:t>
             </w:r>
           </w:p>
         </w:tc>
@@ -2464,7 +3233,7 @@
                 <w:sz w:val="22"/>
                 <w:color w:val="000000"/>
               </w:rPr>
-              <w:t>dbo.Captures</w:t>
+              <w:t>Captures</w:t>
             </w:r>
           </w:p>
         </w:tc>
@@ -2514,7 +3283,7 @@
                 <w:sz w:val="22"/>
                 <w:color w:val="000000"/>
               </w:rPr>
-              <w:t>dbo.Captures</w:t>
+              <w:t>Captures</w:t>
             </w:r>
           </w:p>
         </w:tc>
@@ -2564,7 +3333,7 @@
                 <w:sz w:val="22"/>
                 <w:color w:val="000000"/>
               </w:rPr>
-              <w:t>dbo.Captures</w:t>
+              <w:t>Captures</w:t>
             </w:r>
           </w:p>
         </w:tc>
@@ -2614,7 +3383,7 @@
                 <w:sz w:val="22"/>
                 <w:color w:val="000000"/>
               </w:rPr>
-              <w:t>dbo.Captures</w:t>
+              <w:t>Captures</w:t>
             </w:r>
           </w:p>
         </w:tc>
@@ -2664,7 +3433,7 @@
                 <w:sz w:val="22"/>
                 <w:color w:val="000000"/>
               </w:rPr>
-              <w:t>dbo.Captures</w:t>
+              <w:t>Captures</w:t>
             </w:r>
           </w:p>
         </w:tc>
@@ -2714,7 +3483,7 @@
                 <w:sz w:val="22"/>
                 <w:color w:val="000000"/>
               </w:rPr>
-              <w:t>dbo.Captures</w:t>
+              <w:t>Captures</w:t>
             </w:r>
           </w:p>
         </w:tc>
@@ -2764,7 +3533,7 @@
                 <w:sz w:val="22"/>
                 <w:color w:val="000000"/>
               </w:rPr>
-              <w:t>dbo.Captures</w:t>
+              <w:t>Captures</w:t>
             </w:r>
           </w:p>
         </w:tc>
@@ -2814,7 +3583,7 @@
                 <w:sz w:val="22"/>
                 <w:color w:val="000000"/>
               </w:rPr>
-              <w:t>dbo.Captures</w:t>
+              <w:t>Captures</w:t>
             </w:r>
           </w:p>
         </w:tc>
@@ -2864,7 +3633,7 @@
                 <w:sz w:val="22"/>
                 <w:color w:val="000000"/>
               </w:rPr>
-              <w:t>dbo.Captures</w:t>
+              <w:t>Captures</w:t>
             </w:r>
           </w:p>
         </w:tc>
@@ -2914,7 +3683,7 @@
                 <w:sz w:val="22"/>
                 <w:color w:val="000000"/>
               </w:rPr>
-              <w:t>dbo.Captures</w:t>
+              <w:t>Captures</w:t>
             </w:r>
           </w:p>
         </w:tc>
@@ -2964,7 +3733,7 @@
                 <w:sz w:val="22"/>
                 <w:color w:val="000000"/>
               </w:rPr>
-              <w:t>dbo.Captures</w:t>
+              <w:t>Captures</w:t>
             </w:r>
           </w:p>
         </w:tc>
@@ -3014,7 +3783,7 @@
                 <w:sz w:val="22"/>
                 <w:color w:val="000000"/>
               </w:rPr>
-              <w:t>dbo.Captures</w:t>
+              <w:t>Captures</w:t>
             </w:r>
           </w:p>
         </w:tc>
@@ -3064,7 +3833,7 @@
                 <w:sz w:val="22"/>
                 <w:color w:val="000000"/>
               </w:rPr>
-              <w:t>dbo.Captures</w:t>
+              <w:t>Captures</w:t>
             </w:r>
           </w:p>
         </w:tc>
@@ -3114,7 +3883,7 @@
                 <w:sz w:val="22"/>
                 <w:color w:val="000000"/>
               </w:rPr>
-              <w:t>dbo.Captures</w:t>
+              <w:t>Captures</w:t>
             </w:r>
           </w:p>
         </w:tc>
@@ -3164,7 +3933,7 @@
                 <w:sz w:val="22"/>
                 <w:color w:val="000000"/>
               </w:rPr>
-              <w:t>dbo.Captures</w:t>
+              <w:t>Captures</w:t>
             </w:r>
           </w:p>
         </w:tc>
@@ -3214,7 +3983,7 @@
                 <w:sz w:val="22"/>
                 <w:color w:val="000000"/>
               </w:rPr>
-              <w:t>dbo.Captures</w:t>
+              <w:t>Captures</w:t>
             </w:r>
           </w:p>
         </w:tc>
@@ -3264,7 +4033,7 @@
                 <w:sz w:val="22"/>
                 <w:color w:val="000000"/>
               </w:rPr>
-              <w:t>dbo.Captures</w:t>
+              <w:t>Captures</w:t>
             </w:r>
           </w:p>
         </w:tc>
@@ -3314,7 +4083,7 @@
                 <w:sz w:val="22"/>
                 <w:color w:val="000000"/>
               </w:rPr>
-              <w:t>dbo.Captures</w:t>
+              <w:t>Captures</w:t>
             </w:r>
           </w:p>
         </w:tc>
@@ -3364,7 +4133,7 @@
                 <w:sz w:val="22"/>
                 <w:color w:val="000000"/>
               </w:rPr>
-              <w:t>dbo.Captures</w:t>
+              <w:t>Captures</w:t>
             </w:r>
           </w:p>
         </w:tc>
@@ -3414,7 +4183,7 @@
                 <w:sz w:val="22"/>
                 <w:color w:val="000000"/>
               </w:rPr>
-              <w:t>dbo.Captures</w:t>
+              <w:t>Captures</w:t>
             </w:r>
           </w:p>
         </w:tc>
@@ -3464,7 +4233,7 @@
                 <w:sz w:val="22"/>
                 <w:color w:val="000000"/>
               </w:rPr>
-              <w:t>dbo.Captures</w:t>
+              <w:t>Captures</w:t>
             </w:r>
           </w:p>
         </w:tc>
@@ -3514,7 +4283,7 @@
                 <w:sz w:val="22"/>
                 <w:color w:val="000000"/>
               </w:rPr>
-              <w:t>dbo.Captures</w:t>
+              <w:t>Captures</w:t>
             </w:r>
           </w:p>
         </w:tc>
@@ -3564,7 +4333,7 @@
                 <w:sz w:val="22"/>
                 <w:color w:val="000000"/>
               </w:rPr>
-              <w:t>dbo.Captures</w:t>
+              <w:t>Captures</w:t>
             </w:r>
           </w:p>
         </w:tc>
@@ -3614,7 +4383,7 @@
                 <w:sz w:val="22"/>
                 <w:color w:val="000000"/>
               </w:rPr>
-              <w:t>dbo.Captures</w:t>
+              <w:t>Captures</w:t>
             </w:r>
           </w:p>
         </w:tc>
@@ -3664,7 +4433,7 @@
                 <w:sz w:val="22"/>
                 <w:color w:val="000000"/>
               </w:rPr>
-              <w:t>dbo.Captures</w:t>
+              <w:t>Captures</w:t>
             </w:r>
           </w:p>
         </w:tc>
@@ -3714,7 +4483,7 @@
                 <w:sz w:val="22"/>
                 <w:color w:val="000000"/>
               </w:rPr>
-              <w:t>dbo.Captures</w:t>
+              <w:t>Captures</w:t>
             </w:r>
           </w:p>
         </w:tc>
@@ -3764,7 +4533,7 @@
                 <w:sz w:val="22"/>
                 <w:color w:val="000000"/>
               </w:rPr>
-              <w:t>dbo.Captures</w:t>
+              <w:t>Captures</w:t>
             </w:r>
           </w:p>
         </w:tc>
@@ -3814,7 +4583,7 @@
                 <w:sz w:val="22"/>
                 <w:color w:val="000000"/>
               </w:rPr>
-              <w:t>dbo.Captures</w:t>
+              <w:t>Captures</w:t>
             </w:r>
           </w:p>
         </w:tc>
@@ -3864,7 +4633,7 @@
                 <w:sz w:val="22"/>
                 <w:color w:val="000000"/>
               </w:rPr>
-              <w:t>dbo.Captures</w:t>
+              <w:t>Captures</w:t>
             </w:r>
           </w:p>
         </w:tc>
@@ -3914,7 +4683,7 @@
                 <w:sz w:val="22"/>
                 <w:color w:val="000000"/>
               </w:rPr>
-              <w:t>dbo.Captures</w:t>
+              <w:t>Captures</w:t>
             </w:r>
           </w:p>
         </w:tc>
@@ -3964,7 +4733,7 @@
                 <w:sz w:val="22"/>
                 <w:color w:val="000000"/>
               </w:rPr>
-              <w:t>dbo.Captures</w:t>
+              <w:t>Captures</w:t>
             </w:r>
           </w:p>
         </w:tc>
@@ -4014,7 +4783,7 @@
                 <w:sz w:val="22"/>
                 <w:color w:val="000000"/>
               </w:rPr>
-              <w:t>dbo.Captures</w:t>
+              <w:t>Captures</w:t>
             </w:r>
           </w:p>
         </w:tc>
@@ -4064,7 +4833,7 @@
                 <w:sz w:val="22"/>
                 <w:color w:val="000000"/>
               </w:rPr>
-              <w:t>dbo.Captures</w:t>
+              <w:t>Captures</w:t>
             </w:r>
           </w:p>
         </w:tc>
@@ -4114,7 +4883,7 @@
                 <w:sz w:val="22"/>
                 <w:color w:val="000000"/>
               </w:rPr>
-              <w:t>dbo.Captures</w:t>
+              <w:t>Captures</w:t>
             </w:r>
           </w:p>
         </w:tc>
@@ -4164,7 +4933,7 @@
                 <w:sz w:val="22"/>
                 <w:color w:val="000000"/>
               </w:rPr>
-              <w:t>dbo.Captures</w:t>
+              <w:t>Captures</w:t>
             </w:r>
           </w:p>
         </w:tc>
@@ -4214,7 +4983,7 @@
                 <w:sz w:val="22"/>
                 <w:color w:val="000000"/>
               </w:rPr>
-              <w:t>dbo.Captures</w:t>
+              <w:t>Captures</w:t>
             </w:r>
           </w:p>
         </w:tc>
@@ -4264,7 +5033,7 @@
                 <w:sz w:val="22"/>
                 <w:color w:val="000000"/>
               </w:rPr>
-              <w:t>dbo.Captures</w:t>
+              <w:t>Captures</w:t>
             </w:r>
           </w:p>
         </w:tc>
@@ -4314,7 +5083,7 @@
                 <w:sz w:val="22"/>
                 <w:color w:val="000000"/>
               </w:rPr>
-              <w:t>dbo.Captures</w:t>
+              <w:t>Captures</w:t>
             </w:r>
           </w:p>
         </w:tc>
@@ -4364,7 +5133,7 @@
                 <w:sz w:val="22"/>
                 <w:color w:val="000000"/>
               </w:rPr>
-              <w:t>dbo.Captures</w:t>
+              <w:t>Captures</w:t>
             </w:r>
           </w:p>
         </w:tc>
@@ -4414,7 +5183,7 @@
                 <w:sz w:val="22"/>
                 <w:color w:val="000000"/>
               </w:rPr>
-              <w:t>dbo.Captures</w:t>
+              <w:t>Captures</w:t>
             </w:r>
           </w:p>
         </w:tc>
@@ -4464,7 +5233,7 @@
                 <w:sz w:val="22"/>
                 <w:color w:val="000000"/>
               </w:rPr>
-              <w:t>dbo.Captures</w:t>
+              <w:t>Captures</w:t>
             </w:r>
           </w:p>
         </w:tc>
@@ -4514,7 +5283,7 @@
                 <w:sz w:val="22"/>
                 <w:color w:val="000000"/>
               </w:rPr>
-              <w:t>dbo.Captures</w:t>
+              <w:t>Captures</w:t>
             </w:r>
           </w:p>
         </w:tc>
@@ -4564,7 +5333,7 @@
                 <w:sz w:val="22"/>
                 <w:color w:val="000000"/>
               </w:rPr>
-              <w:t>dbo.Captures</w:t>
+              <w:t>Captures</w:t>
             </w:r>
           </w:p>
         </w:tc>
@@ -4614,7 +5383,7 @@
                 <w:sz w:val="22"/>
                 <w:color w:val="000000"/>
               </w:rPr>
-              <w:t>dbo.Captures</w:t>
+              <w:t>Captures</w:t>
             </w:r>
           </w:p>
         </w:tc>
@@ -4664,7 +5433,7 @@
                 <w:sz w:val="22"/>
                 <w:color w:val="000000"/>
               </w:rPr>
-              <w:t>dbo.CollaredAnimalsInGroups</w:t>
+              <w:t>CollaredAnimalsInGroups</w:t>
             </w:r>
           </w:p>
         </w:tc>
@@ -4714,7 +5483,7 @@
                 <w:sz w:val="22"/>
                 <w:color w:val="000000"/>
               </w:rPr>
-              <w:t>dbo.CollaredAnimalsInGroups</w:t>
+              <w:t>CollaredAnimalsInGroups</w:t>
             </w:r>
           </w:p>
         </w:tc>
@@ -4764,7 +5533,7 @@
                 <w:sz w:val="22"/>
                 <w:color w:val="000000"/>
               </w:rPr>
-              <w:t>dbo.CollaredAnimalsInGroups</w:t>
+              <w:t>CollaredAnimalsInGroups</w:t>
             </w:r>
           </w:p>
         </w:tc>
@@ -4814,7 +5583,7 @@
                 <w:sz w:val="22"/>
                 <w:color w:val="000000"/>
               </w:rPr>
-              <w:t>dbo.CollaredAnimalsInGroups</w:t>
+              <w:t>CollaredAnimalsInGroups</w:t>
             </w:r>
           </w:p>
         </w:tc>
@@ -4864,7 +5633,7 @@
                 <w:sz w:val="22"/>
                 <w:color w:val="000000"/>
               </w:rPr>
-              <w:t>dbo.CollaredAnimalsInGroups</w:t>
+              <w:t>CollaredAnimalsInGroups</w:t>
             </w:r>
           </w:p>
         </w:tc>
@@ -4914,7 +5683,7 @@
                 <w:sz w:val="22"/>
                 <w:color w:val="000000"/>
               </w:rPr>
-              <w:t>dbo.SurveyFlights</w:t>
+              <w:t>SurveyFlights</w:t>
             </w:r>
           </w:p>
         </w:tc>
@@ -4964,7 +5733,7 @@
                 <w:sz w:val="22"/>
                 <w:color w:val="000000"/>
               </w:rPr>
-              <w:t>dbo.SurveyFlights</w:t>
+              <w:t>SurveyFlights</w:t>
             </w:r>
           </w:p>
         </w:tc>
@@ -5014,7 +5783,7 @@
                 <w:sz w:val="22"/>
                 <w:color w:val="000000"/>
               </w:rPr>
-              <w:t>dbo.SurveyFlights</w:t>
+              <w:t>SurveyFlights</w:t>
             </w:r>
           </w:p>
         </w:tc>
@@ -5064,7 +5833,7 @@
                 <w:sz w:val="22"/>
                 <w:color w:val="000000"/>
               </w:rPr>
-              <w:t>dbo.SurveyFlights</w:t>
+              <w:t>SurveyFlights</w:t>
             </w:r>
           </w:p>
         </w:tc>
@@ -5114,7 +5883,7 @@
                 <w:sz w:val="22"/>
                 <w:color w:val="000000"/>
               </w:rPr>
-              <w:t>dbo.SurveyFlights</w:t>
+              <w:t>SurveyFlights</w:t>
             </w:r>
           </w:p>
         </w:tc>
@@ -5164,7 +5933,7 @@
                 <w:sz w:val="22"/>
                 <w:color w:val="000000"/>
               </w:rPr>
-              <w:t>dbo.SurveyFlights</w:t>
+              <w:t>SurveyFlights</w:t>
             </w:r>
           </w:p>
         </w:tc>
@@ -5214,7 +5983,7 @@
                 <w:sz w:val="22"/>
                 <w:color w:val="000000"/>
               </w:rPr>
-              <w:t>dbo.SurveyFlights</w:t>
+              <w:t>SurveyFlights</w:t>
             </w:r>
           </w:p>
         </w:tc>
@@ -5264,7 +6033,7 @@
                 <w:sz w:val="22"/>
                 <w:color w:val="000000"/>
               </w:rPr>
-              <w:t>dbo.SurveyFlights</w:t>
+              <w:t>SurveyFlights</w:t>
             </w:r>
           </w:p>
         </w:tc>
@@ -5314,7 +6083,7 @@
                 <w:sz w:val="22"/>
                 <w:color w:val="000000"/>
               </w:rPr>
-              <w:t>dbo.SurveyFlights</w:t>
+              <w:t>SurveyFlights</w:t>
             </w:r>
           </w:p>
         </w:tc>
@@ -5364,7 +6133,7 @@
                 <w:sz w:val="22"/>
                 <w:color w:val="000000"/>
               </w:rPr>
-              <w:t>dbo.SurveyFlights</w:t>
+              <w:t>SurveyFlights</w:t>
             </w:r>
           </w:p>
         </w:tc>
@@ -5414,7 +6183,7 @@
                 <w:sz w:val="22"/>
                 <w:color w:val="000000"/>
               </w:rPr>
-              <w:t>dbo.SurveyFlights</w:t>
+              <w:t>SurveyFlights</w:t>
             </w:r>
           </w:p>
         </w:tc>
@@ -5464,7 +6233,7 @@
                 <w:sz w:val="22"/>
                 <w:color w:val="000000"/>
               </w:rPr>
-              <w:t>dbo.SurveyFlights</w:t>
+              <w:t>SurveyFlights</w:t>
             </w:r>
           </w:p>
         </w:tc>
@@ -5514,7 +6283,7 @@
                 <w:sz w:val="22"/>
                 <w:color w:val="000000"/>
               </w:rPr>
-              <w:t>dbo.SurveyFlights</w:t>
+              <w:t>SurveyFlights</w:t>
             </w:r>
           </w:p>
         </w:tc>
@@ -5564,7 +6333,7 @@
                 <w:sz w:val="22"/>
                 <w:color w:val="000000"/>
               </w:rPr>
-              <w:t>dbo.SurveyFlights</w:t>
+              <w:t>SurveyFlights</w:t>
             </w:r>
           </w:p>
         </w:tc>
@@ -5614,7 +6383,7 @@
                 <w:sz w:val="22"/>
                 <w:color w:val="000000"/>
               </w:rPr>
-              <w:t>dbo.SurveyFlights</w:t>
+              <w:t>SurveyFlights</w:t>
             </w:r>
           </w:p>
         </w:tc>
@@ -5664,7 +6433,7 @@
                 <w:sz w:val="22"/>
                 <w:color w:val="000000"/>
               </w:rPr>
-              <w:t>dbo.SurveyFlights</w:t>
+              <w:t>SurveyFlights</w:t>
             </w:r>
           </w:p>
         </w:tc>
@@ -5714,7 +6483,7 @@
                 <w:sz w:val="22"/>
                 <w:color w:val="000000"/>
               </w:rPr>
-              <w:t>dbo.SurveyFlights</w:t>
+              <w:t>SurveyFlights</w:t>
             </w:r>
           </w:p>
         </w:tc>
@@ -5764,7 +6533,7 @@
                 <w:sz w:val="22"/>
                 <w:color w:val="000000"/>
               </w:rPr>
-              <w:t>dbo.SurveyFlights</w:t>
+              <w:t>SurveyFlights</w:t>
             </w:r>
           </w:p>
         </w:tc>
@@ -5814,7 +6583,7 @@
                 <w:sz w:val="22"/>
                 <w:color w:val="000000"/>
               </w:rPr>
-              <w:t>dbo.SurveyFlights</w:t>
+              <w:t>SurveyFlights</w:t>
             </w:r>
           </w:p>
         </w:tc>
@@ -5864,7 +6633,7 @@
                 <w:sz w:val="22"/>
                 <w:color w:val="000000"/>
               </w:rPr>
-              <w:t>dbo.SurveyFlights</w:t>
+              <w:t>SurveyFlights</w:t>
             </w:r>
           </w:p>
         </w:tc>
@@ -5914,7 +6683,7 @@
                 <w:sz w:val="22"/>
                 <w:color w:val="000000"/>
               </w:rPr>
-              <w:t>dbo.SurveyFlights</w:t>
+              <w:t>SurveyFlights</w:t>
             </w:r>
           </w:p>
         </w:tc>
@@ -5964,7 +6733,7 @@
                 <w:sz w:val="22"/>
                 <w:color w:val="000000"/>
               </w:rPr>
-              <w:t>dbo.SurveyFlights</w:t>
+              <w:t>SurveyFlights</w:t>
             </w:r>
           </w:p>
         </w:tc>
@@ -6014,7 +6783,7 @@
                 <w:sz w:val="22"/>
                 <w:color w:val="000000"/>
               </w:rPr>
-              <w:t>dbo.SurveyFlights</w:t>
+              <w:t>SurveyFlights</w:t>
             </w:r>
           </w:p>
         </w:tc>
@@ -6064,7 +6833,7 @@
                 <w:sz w:val="22"/>
                 <w:color w:val="000000"/>
               </w:rPr>
-              <w:t>dbo.SurveyFlights</w:t>
+              <w:t>SurveyFlights</w:t>
             </w:r>
           </w:p>
         </w:tc>
@@ -6114,7 +6883,7 @@
                 <w:sz w:val="22"/>
                 <w:color w:val="000000"/>
               </w:rPr>
-              <w:t>dbo.Surveys</w:t>
+              <w:t>Surveys</w:t>
             </w:r>
           </w:p>
         </w:tc>
@@ -6164,7 +6933,7 @@
                 <w:sz w:val="22"/>
                 <w:color w:val="000000"/>
               </w:rPr>
-              <w:t>dbo.Surveys</w:t>
+              <w:t>Surveys</w:t>
             </w:r>
           </w:p>
         </w:tc>
@@ -6214,7 +6983,7 @@
                 <w:sz w:val="22"/>
                 <w:color w:val="000000"/>
               </w:rPr>
-              <w:t>dbo.Surveys</w:t>
+              <w:t>Surveys</w:t>
             </w:r>
           </w:p>
         </w:tc>
@@ -6264,7 +7033,7 @@
                 <w:sz w:val="22"/>
                 <w:color w:val="000000"/>
               </w:rPr>
-              <w:t>dbo.Surveys</w:t>
+              <w:t>Surveys</w:t>
             </w:r>
           </w:p>
         </w:tc>
@@ -6314,7 +7083,7 @@
                 <w:sz w:val="22"/>
                 <w:color w:val="000000"/>
               </w:rPr>
-              <w:t>dbo.Surveys</w:t>
+              <w:t>Surveys</w:t>
             </w:r>
           </w:p>
         </w:tc>
@@ -6364,7 +7133,7 @@
                 <w:sz w:val="22"/>
                 <w:color w:val="000000"/>
               </w:rPr>
-              <w:t>dbo.Surveys</w:t>
+              <w:t>Surveys</w:t>
             </w:r>
           </w:p>
         </w:tc>
@@ -6414,7 +7183,7 @@
                 <w:sz w:val="22"/>
                 <w:color w:val="000000"/>
               </w:rPr>
-              <w:t>dbo.Surveys</w:t>
+              <w:t>Surveys</w:t>
             </w:r>
           </w:p>
         </w:tc>
@@ -6464,7 +7233,7 @@
                 <w:sz w:val="22"/>
                 <w:color w:val="000000"/>
               </w:rPr>
-              <w:t>dbo.Surveys</w:t>
+              <w:t>Surveys</w:t>
             </w:r>
           </w:p>
         </w:tc>
@@ -6514,7 +7283,7 @@
                 <w:sz w:val="22"/>
                 <w:color w:val="000000"/>
               </w:rPr>
-              <w:t>dbo.Surveys</w:t>
+              <w:t>Surveys</w:t>
             </w:r>
           </w:p>
         </w:tc>
@@ -6564,7 +7333,7 @@
                 <w:sz w:val="22"/>
                 <w:color w:val="000000"/>
               </w:rPr>
-              <w:t>dbo.Surveys</w:t>
+              <w:t>Surveys</w:t>
             </w:r>
           </w:p>
         </w:tc>
@@ -6614,7 +7383,7 @@
                 <w:sz w:val="22"/>
                 <w:color w:val="000000"/>
               </w:rPr>
-              <w:t>dbo.Surveys</w:t>
+              <w:t>Surveys</w:t>
             </w:r>
           </w:p>
         </w:tc>
@@ -6664,7 +7433,7 @@
                 <w:sz w:val="22"/>
                 <w:color w:val="000000"/>
               </w:rPr>
-              <w:t>dbo.Surveys</w:t>
+              <w:t>Surveys</w:t>
             </w:r>
           </w:p>
         </w:tc>
@@ -6714,7 +7483,7 @@
                 <w:sz w:val="22"/>
                 <w:color w:val="000000"/>
               </w:rPr>
-              <w:t>dbo.Surveys</w:t>
+              <w:t>Surveys</w:t>
             </w:r>
           </w:p>
         </w:tc>
@@ -6764,7 +7533,7 @@
                 <w:sz w:val="22"/>
                 <w:color w:val="000000"/>
               </w:rPr>
-              <w:t>dbo.Surveys</w:t>
+              <w:t>Surveys</w:t>
             </w:r>
           </w:p>
         </w:tc>
@@ -6814,7 +7583,7 @@
                 <w:sz w:val="22"/>
                 <w:color w:val="000000"/>
               </w:rPr>
-              <w:t>dbo.Surveys</w:t>
+              <w:t>Surveys</w:t>
             </w:r>
           </w:p>
         </w:tc>
@@ -6864,7 +7633,7 @@
                 <w:sz w:val="22"/>
                 <w:color w:val="000000"/>
               </w:rPr>
-              <w:t>dbo.Surveys</w:t>
+              <w:t>Surveys</w:t>
             </w:r>
           </w:p>
         </w:tc>
@@ -6914,7 +7683,7 @@
                 <w:sz w:val="22"/>
                 <w:color w:val="000000"/>
               </w:rPr>
-              <w:t>dbo.Surveys</w:t>
+              <w:t>Surveys</w:t>
             </w:r>
           </w:p>
         </w:tc>
@@ -6964,7 +7733,7 @@
                 <w:sz w:val="22"/>
                 <w:color w:val="000000"/>
               </w:rPr>
-              <w:t>dbo.Surveys</w:t>
+              <w:t>Surveys</w:t>
             </w:r>
           </w:p>
         </w:tc>
@@ -7014,7 +7783,7 @@
                 <w:sz w:val="22"/>
                 <w:color w:val="000000"/>
               </w:rPr>
-              <w:t>dbo.Surveys</w:t>
+              <w:t>Surveys</w:t>
             </w:r>
           </w:p>
         </w:tc>
@@ -7064,7 +7833,7 @@
                 <w:sz w:val="22"/>
                 <w:color w:val="000000"/>
               </w:rPr>
-              <w:t>dbo.Surveys</w:t>
+              <w:t>Surveys</w:t>
             </w:r>
           </w:p>
         </w:tc>
@@ -7114,7 +7883,7 @@
                 <w:sz w:val="22"/>
                 <w:color w:val="000000"/>
               </w:rPr>
-              <w:t>dbo.Surveys</w:t>
+              <w:t>Surveys</w:t>
             </w:r>
           </w:p>
         </w:tc>
@@ -7164,7 +7933,7 @@
                 <w:sz w:val="22"/>
                 <w:color w:val="000000"/>
               </w:rPr>
-              <w:t>dbo.Surveys</w:t>
+              <w:t>Surveys</w:t>
             </w:r>
           </w:p>
         </w:tc>
@@ -7214,7 +7983,7 @@
                 <w:sz w:val="22"/>
                 <w:color w:val="000000"/>
               </w:rPr>
-              <w:t>dbo.Surveys</w:t>
+              <w:t>Surveys</w:t>
             </w:r>
           </w:p>
         </w:tc>
@@ -7264,7 +8033,7 @@
                 <w:sz w:val="22"/>
                 <w:color w:val="000000"/>
               </w:rPr>
-              <w:t>dbo.Surveys</w:t>
+              <w:t>Surveys</w:t>
             </w:r>
           </w:p>
         </w:tc>
@@ -7314,7 +8083,7 @@
                 <w:sz w:val="22"/>
                 <w:color w:val="000000"/>
               </w:rPr>
-              <w:t>dbo.Surveys</w:t>
+              <w:t>Surveys</w:t>
             </w:r>
           </w:p>
         </w:tc>
@@ -7364,7 +8133,7 @@
                 <w:sz w:val="22"/>
                 <w:color w:val="000000"/>
               </w:rPr>
-              <w:t>dbo.Surveys</w:t>
+              <w:t>Surveys</w:t>
             </w:r>
           </w:p>
         </w:tc>
@@ -7414,7 +8183,7 @@
                 <w:sz w:val="22"/>
                 <w:color w:val="000000"/>
               </w:rPr>
-              <w:t>dbo.Surveys</w:t>
+              <w:t>Surveys</w:t>
             </w:r>
           </w:p>
         </w:tc>
@@ -7464,7 +8233,7 @@
                 <w:sz w:val="22"/>
                 <w:color w:val="000000"/>
               </w:rPr>
-              <w:t>dbo.Surveys</w:t>
+              <w:t>Surveys</w:t>
             </w:r>
           </w:p>
         </w:tc>
@@ -7514,7 +8283,7 @@
                 <w:sz w:val="22"/>
                 <w:color w:val="000000"/>
               </w:rPr>
-              <w:t>dbo.Surveys</w:t>
+              <w:t>Surveys</w:t>
             </w:r>
           </w:p>
         </w:tc>
@@ -7564,7 +8333,7 @@
                 <w:sz w:val="22"/>
                 <w:color w:val="000000"/>
               </w:rPr>
-              <w:t>dbo.Surveys</w:t>
+              <w:t>Surveys</w:t>
             </w:r>
           </w:p>
         </w:tc>
@@ -7614,7 +8383,7 @@
                 <w:sz w:val="22"/>
                 <w:color w:val="000000"/>
               </w:rPr>
-              <w:t>dbo.Surveys</w:t>
+              <w:t>Surveys</w:t>
             </w:r>
           </w:p>
         </w:tc>
@@ -7664,7 +8433,7 @@
                 <w:sz w:val="22"/>
                 <w:color w:val="000000"/>
               </w:rPr>
-              <w:t>dbo.Surveys</w:t>
+              <w:t>Surveys</w:t>
             </w:r>
           </w:p>
         </w:tc>
@@ -7714,7 +8483,7 @@
                 <w:sz w:val="22"/>
                 <w:color w:val="000000"/>
               </w:rPr>
-              <w:t>dbo.sysdiagrams</w:t>
+              <w:t>sysdiagrams</w:t>
             </w:r>
           </w:p>
         </w:tc>
@@ -7764,7 +8533,7 @@
                 <w:sz w:val="22"/>
                 <w:color w:val="000000"/>
               </w:rPr>
-              <w:t>dbo.sysdiagrams</w:t>
+              <w:t>sysdiagrams</w:t>
             </w:r>
           </w:p>
         </w:tc>
@@ -7814,7 +8583,7 @@
                 <w:sz w:val="22"/>
                 <w:color w:val="000000"/>
               </w:rPr>
-              <w:t>dbo.sysdiagrams</w:t>
+              <w:t>sysdiagrams</w:t>
             </w:r>
           </w:p>
         </w:tc>
@@ -7864,7 +8633,7 @@
                 <w:sz w:val="22"/>
                 <w:color w:val="000000"/>
               </w:rPr>
-              <w:t>dbo.sysdiagrams</w:t>
+              <w:t>sysdiagrams</w:t>
             </w:r>
           </w:p>
         </w:tc>
@@ -7914,7 +8683,7 @@
                 <w:sz w:val="22"/>
                 <w:color w:val="000000"/>
               </w:rPr>
-              <w:t>dbo.sysdiagrams</w:t>
+              <w:t>sysdiagrams</w:t>
             </w:r>
           </w:p>
         </w:tc>
@@ -7979,7 +8748,7 @@
         </w:rPr>
         <w:t xml:space="preserve">Created with the Personal Edition of HelpNDoc: </w:t>
       </w:r>
-      <w:hyperlink r:id="hrId3">
+      <w:hyperlink r:id="hrId4">
         <w:r>
           <w:rPr>
             <w:rFonts w:ascii="Tahoma" w:hAnsi="Tahoma" w:cs="Tahoma" w:eastAsia="Tahoma"/>
@@ -7987,6 +8756,218 @@
             <w:color w:val="6666FF"/>
           </w:rPr>
           <w:t>Easily create Help documents</w:t>
+        </w:r>
+      </w:hyperlink>
+      <w:r/>
+      <w:r/>
+    </w:p>
+    <w:p>
+      <w:pPr>
+        <w:outlineLvl w:val="0"/>
+        <w:keepNext/>
+        <w:spacing w:before="50" w:after="270"/>
+        <w:shd w:val="clear" w:color="auto" w:fill="FFFFFF"/>
+        <w:pBdr>
+          <w:top w:val="none" w:space="1" w:color="AAAAAA"/>
+          <w:left w:val="none" w:space="1" w:color="AAAAAA"/>
+          <w:bottom w:val="single" w:space="1" w:color="AAAAAA"/>
+          <w:right w:val="none" w:space="1" w:color="AAAAAA"/>
+        </w:pBdr>
+      </w:pPr>
+      <w:r>
+        <w:rPr>
+          <w:sz w:val="1"/>
+        </w:rPr>
+        <w:br w:type="textWrapping" w:clear="all"/>
+      </w:r>
+      <w:bookmarkStart w:id="4" w:name="_topic_Results"/>
+      <w:bookmarkEnd w:id="4"/>
+      <w:r>
+        <w:rPr>
+          <w:rFonts w:ascii="Tahoma" w:hAnsi="Tahoma" w:cs="Tahoma" w:eastAsia="Tahoma"/>
+          <w:b/>
+          <w:sz w:val="28"/>
+          <w:color w:val="365F91"/>
+        </w:rPr>
+        <w:t>Results</w:t>
+      </w:r>
+      <w:r/>
+    </w:p>
+    <w:p>
+      <w:pPr>
+        <w:pStyle w:val="3"/>
+      </w:pPr>
+      <w:r>
+        <w:t>Opening the Results form</w:t>
+      </w:r>
+    </w:p>
+    <w:p>
+      <w:r>
+        <w:t>Data summaries and basic analyses are available through the Results form. To open the form:</w:t>
+      </w:r>
+    </w:p>
+    <w:p>
+      <w:r>
+        <w:t/>
+      </w:r>
+    </w:p>
+    <w:p>
+      <w:pPr>
+        <w:numPr>
+          <w:ilvl w:val="0"/>
+          <w:numId w:val="6"/>
+        </w:numPr>
+      </w:pPr>
+      <w:r/>
+      <w:r>
+        <w:t>Start the application</w:t>
+      </w:r>
+    </w:p>
+    <w:p>
+      <w:pPr>
+        <w:numPr>
+          <w:ilvl w:val="0"/>
+          <w:numId w:val="6"/>
+        </w:numPr>
+      </w:pPr>
+      <w:r/>
+      <w:r>
+        <w:t>Click the Results button at the top of the form</w:t>
+      </w:r>
+    </w:p>
+    <w:p>
+      <w:r>
+        <w:drawing>
+          <wp:inline distT="0" distB="0" distL="0" distR="0">
+            <wp:extent cx="4159250" cy="1555750"/>
+            <wp:effectExtent l="0" t="0" r="0" b="0"/>
+            <wp:docPr id="9" name="Pic 9"/>
+            <wp:cNvGraphicFramePr>
+              <a:graphicFrameLocks xmlns:a="http://schemas.openxmlformats.org/drawingml/2006/main" noChangeAspect="1"/>
+            </wp:cNvGraphicFramePr>
+            <a:graphic xmlns:a="http://schemas.openxmlformats.org/drawingml/2006/main">
+              <a:graphicData uri="http://schemas.openxmlformats.org/drawingml/2006/picture">
+                <pic:pic xmlns:pic="http://schemas.openxmlformats.org/drawingml/2006/picture">
+                  <pic:nvPicPr>
+                    <pic:cNvPr id="0" name="img9.png"/>
+                    <pic:cNvPicPr/>
+                  </pic:nvPicPr>
+                  <pic:blipFill>
+                    <a:blip r:embed="prId9" cstate="print"/>
+                    <a:stretch>
+                      <a:fillRect/>
+                    </a:stretch>
+                  </pic:blipFill>
+                  <pic:spPr>
+                    <a:xfrm>
+                      <a:off x="0" y="0"/>
+                      <a:ext cx="4159250" cy="1555750"/>
+                    </a:xfrm>
+                    <a:prstGeom prst="rect">
+                      <a:avLst/>
+                    </a:prstGeom>
+                  </pic:spPr>
+                </pic:pic>
+              </a:graphicData>
+            </a:graphic>
+          </wp:inline>
+        </w:drawing>
+      </w:r>
+    </w:p>
+    <w:p>
+      <w:pPr>
+        <w:pStyle w:val="3"/>
+      </w:pPr>
+      <w:r>
+        <w:t>Viewing data, queries and summaries</w:t>
+      </w:r>
+    </w:p>
+    <w:p>
+      <w:r>
+        <w:t>Data is summarized by the database through queries. Database queries are developed to answer particular questions, but all queries are available through the Results form. Simply select the query you would like to view and it will appear in the main query grid. The example below shows the results of a composition count survey:</w:t>
+      </w:r>
+    </w:p>
+    <w:p>
+      <w:r>
+        <w:drawing>
+          <wp:inline distT="0" distB="0" distL="0" distR="0">
+            <wp:extent cx="6515100" cy="1638300"/>
+            <wp:effectExtent l="0" t="0" r="0" b="0"/>
+            <wp:docPr id="10" name="Pic 10"/>
+            <wp:cNvGraphicFramePr>
+              <a:graphicFrameLocks xmlns:a="http://schemas.openxmlformats.org/drawingml/2006/main" noChangeAspect="1"/>
+            </wp:cNvGraphicFramePr>
+            <a:graphic xmlns:a="http://schemas.openxmlformats.org/drawingml/2006/main">
+              <a:graphicData uri="http://schemas.openxmlformats.org/drawingml/2006/picture">
+                <pic:pic xmlns:pic="http://schemas.openxmlformats.org/drawingml/2006/picture">
+                  <pic:nvPicPr>
+                    <pic:cNvPr id="0" name="img10.png"/>
+                    <pic:cNvPicPr/>
+                  </pic:nvPicPr>
+                  <pic:blipFill>
+                    <a:blip r:embed="prId10" cstate="print"/>
+                    <a:stretch>
+                      <a:fillRect/>
+                    </a:stretch>
+                  </pic:blipFill>
+                  <pic:spPr>
+                    <a:xfrm>
+                      <a:off x="0" y="0"/>
+                      <a:ext cx="6515100" cy="1638300"/>
+                    </a:xfrm>
+                    <a:prstGeom prst="rect">
+                      <a:avLst/>
+                    </a:prstGeom>
+                  </pic:spPr>
+                </pic:pic>
+              </a:graphicData>
+            </a:graphic>
+          </wp:inline>
+        </w:drawing>
+      </w:r>
+    </w:p>
+    <w:p>
+      <w:r>
+        <w:t/>
+      </w:r>
+    </w:p>
+    <w:p>
+      <w:r/>
+    </w:p>
+    <w:p>
+      <w:pPr>
+        <w:jc w:val="center"/>
+        <w:keepNext/>
+        <w:spacing w:before="70" w:after="70"/>
+        <w:pBdr>
+          <w:top w:val="single" w:space="1" w:color="C0C0C0"/>
+          <w:left w:val="none" w:space="1" w:color="C0C0C0"/>
+          <w:bottom w:val="single" w:space="1" w:color="C0C0C0"/>
+          <w:right w:val="none" w:space="1" w:color="C0C0C0"/>
+        </w:pBdr>
+      </w:pPr>
+      <w:r>
+        <w:rPr>
+          <w:sz w:val="1"/>
+        </w:rPr>
+        <w:br w:type="textWrapping" w:clear="all"/>
+      </w:r>
+      <w:r>
+        <w:rPr>
+          <w:rFonts w:ascii="Tahoma" w:hAnsi="Tahoma" w:cs="Tahoma" w:eastAsia="Tahoma"/>
+          <w:i/>
+          <w:color w:val="C0C0C0"/>
+        </w:rPr>
+        <w:t xml:space="preserve">Created with the Personal Edition of HelpNDoc: </w:t>
+      </w:r>
+      <w:hyperlink r:id="hrId5">
+        <w:r>
+          <w:rPr>
+            <w:rFonts w:ascii="Tahoma" w:hAnsi="Tahoma" w:cs="Tahoma" w:eastAsia="Tahoma"/>
+            <w:i/>
+            <w:color w:val="6666FF"/>
+          </w:rPr>
+          <w:t>Easy EBook and documentation generator</w:t>
         </w:r>
       </w:hyperlink>
       <w:r/>
@@ -8024,7 +9005,7 @@
         <w:sz w:val="18"/>
         <w:color w:val="969696"/>
       </w:rPr>
-      <w:t>8</w:t>
+      <w:t>13</w:t>
     </w:r>
     <w:r>
       <w:fldChar w:fldCharType="end"/>
@@ -8050,7 +9031,7 @@
         <w:sz w:val="18"/>
         <w:color w:val="969696"/>
       </w:rPr>
-      <w:t>7</w:t>
+      <w:t>12</w:t>
     </w:r>
     <w:r>
       <w:fldChar w:fldCharType="end"/>
@@ -8627,6 +9608,528 @@
       </w:rPr>
     </w:lvl>
   </w:abstractNum>
+  <w:abstractNum w:abstractNumId="3">
+    <w:multiLevelType w:val="multilevel"/>
+    <w:lvl w:ilvl="0">
+      <w:numFmt w:val="decimal"/>
+      <w:lvlText w:val="%1."/>
+      <w:lvlJc w:val="left"/>
+      <w:start w:val="1"/>
+      <w:pPr>
+        <w:ind w:left="240" w:hanging="240"/>
+        <w:tab w:val="num" w:pos="240"/>
+      </w:pPr>
+      <w:rPr>
+        <w:rFonts w:ascii="Arial" w:hAnsi="Arial" w:cs="Arial" w:eastAsia="Arial"/>
+        <w:b w:val="0"/>
+        <w:i w:val="0"/>
+        <w:strike w:val="0"/>
+        <w:sz w:val="20"/>
+        <w:color w:val="auto"/>
+        <w:u w:val="none"/>
+      </w:rPr>
+    </w:lvl>
+    <w:lvl w:ilvl="1">
+      <w:numFmt w:val="decimal"/>
+      <w:lvlText w:val="%2."/>
+      <w:lvlJc w:val="left"/>
+      <w:start w:val="1"/>
+      <w:pPr>
+        <w:ind w:left="720" w:hanging="240"/>
+        <w:tab w:val="num" w:pos="720"/>
+      </w:pPr>
+      <w:rPr>
+        <w:rFonts w:ascii="Arial" w:hAnsi="Arial" w:cs="Arial" w:eastAsia="Arial"/>
+        <w:b w:val="0"/>
+        <w:i w:val="0"/>
+        <w:strike w:val="0"/>
+        <w:sz w:val="20"/>
+        <w:color w:val="auto"/>
+        <w:u w:val="none"/>
+      </w:rPr>
+    </w:lvl>
+    <w:lvl w:ilvl="2">
+      <w:numFmt w:val="decimal"/>
+      <w:lvlText w:val="%3."/>
+      <w:lvlJc w:val="left"/>
+      <w:start w:val="1"/>
+      <w:pPr>
+        <w:ind w:left="1200" w:hanging="240"/>
+        <w:tab w:val="num" w:pos="1200"/>
+      </w:pPr>
+      <w:rPr>
+        <w:rFonts w:ascii="Arial" w:hAnsi="Arial" w:cs="Arial" w:eastAsia="Arial"/>
+        <w:b w:val="0"/>
+        <w:i w:val="0"/>
+        <w:strike w:val="0"/>
+        <w:sz w:val="20"/>
+        <w:color w:val="auto"/>
+        <w:u w:val="none"/>
+      </w:rPr>
+    </w:lvl>
+    <w:lvl w:ilvl="3">
+      <w:numFmt w:val="decimal"/>
+      <w:lvlText w:val="%4."/>
+      <w:lvlJc w:val="left"/>
+      <w:start w:val="1"/>
+      <w:pPr>
+        <w:ind w:left="1680" w:hanging="240"/>
+        <w:tab w:val="num" w:pos="1680"/>
+      </w:pPr>
+      <w:rPr>
+        <w:rFonts w:ascii="Arial" w:hAnsi="Arial" w:cs="Arial" w:eastAsia="Arial"/>
+        <w:b w:val="0"/>
+        <w:i w:val="0"/>
+        <w:strike w:val="0"/>
+        <w:sz w:val="20"/>
+        <w:color w:val="auto"/>
+        <w:u w:val="none"/>
+      </w:rPr>
+    </w:lvl>
+    <w:lvl w:ilvl="4">
+      <w:numFmt w:val="decimal"/>
+      <w:lvlText w:val="%5."/>
+      <w:lvlJc w:val="left"/>
+      <w:start w:val="1"/>
+      <w:pPr>
+        <w:ind w:left="2160" w:hanging="240"/>
+        <w:tab w:val="num" w:pos="2160"/>
+      </w:pPr>
+      <w:rPr>
+        <w:rFonts w:ascii="Arial" w:hAnsi="Arial" w:cs="Arial" w:eastAsia="Arial"/>
+        <w:b w:val="0"/>
+        <w:i w:val="0"/>
+        <w:strike w:val="0"/>
+        <w:sz w:val="20"/>
+        <w:color w:val="auto"/>
+        <w:u w:val="none"/>
+      </w:rPr>
+    </w:lvl>
+    <w:lvl w:ilvl="5">
+      <w:numFmt w:val="decimal"/>
+      <w:lvlText w:val="%6."/>
+      <w:lvlJc w:val="left"/>
+      <w:start w:val="1"/>
+      <w:pPr>
+        <w:ind w:left="2640" w:hanging="240"/>
+        <w:tab w:val="num" w:pos="2640"/>
+      </w:pPr>
+      <w:rPr>
+        <w:rFonts w:ascii="Arial" w:hAnsi="Arial" w:cs="Arial" w:eastAsia="Arial"/>
+        <w:b w:val="0"/>
+        <w:i w:val="0"/>
+        <w:strike w:val="0"/>
+        <w:sz w:val="20"/>
+        <w:color w:val="auto"/>
+        <w:u w:val="none"/>
+      </w:rPr>
+    </w:lvl>
+    <w:lvl w:ilvl="6">
+      <w:numFmt w:val="decimal"/>
+      <w:lvlText w:val="%7."/>
+      <w:lvlJc w:val="left"/>
+      <w:start w:val="1"/>
+      <w:pPr>
+        <w:ind w:left="3120" w:hanging="240"/>
+        <w:tab w:val="num" w:pos="3120"/>
+      </w:pPr>
+      <w:rPr>
+        <w:rFonts w:ascii="Arial" w:hAnsi="Arial" w:cs="Arial" w:eastAsia="Arial"/>
+        <w:b w:val="0"/>
+        <w:i w:val="0"/>
+        <w:strike w:val="0"/>
+        <w:sz w:val="20"/>
+        <w:color w:val="auto"/>
+        <w:u w:val="none"/>
+      </w:rPr>
+    </w:lvl>
+    <w:lvl w:ilvl="7">
+      <w:numFmt w:val="decimal"/>
+      <w:lvlText w:val="%8."/>
+      <w:lvlJc w:val="left"/>
+      <w:start w:val="1"/>
+      <w:pPr>
+        <w:ind w:left="3600" w:hanging="240"/>
+        <w:tab w:val="num" w:pos="3600"/>
+      </w:pPr>
+      <w:rPr>
+        <w:rFonts w:ascii="Arial" w:hAnsi="Arial" w:cs="Arial" w:eastAsia="Arial"/>
+        <w:b w:val="0"/>
+        <w:i w:val="0"/>
+        <w:strike w:val="0"/>
+        <w:sz w:val="20"/>
+        <w:color w:val="auto"/>
+        <w:u w:val="none"/>
+      </w:rPr>
+    </w:lvl>
+    <w:lvl w:ilvl="8">
+      <w:numFmt w:val="decimal"/>
+      <w:lvlText w:val="%9."/>
+      <w:lvlJc w:val="left"/>
+      <w:start w:val="1"/>
+      <w:pPr>
+        <w:ind w:left="4080" w:hanging="240"/>
+        <w:tab w:val="num" w:pos="4080"/>
+      </w:pPr>
+      <w:rPr>
+        <w:rFonts w:ascii="Arial" w:hAnsi="Arial" w:cs="Arial" w:eastAsia="Arial"/>
+        <w:b w:val="0"/>
+        <w:i w:val="0"/>
+        <w:strike w:val="0"/>
+        <w:sz w:val="20"/>
+        <w:color w:val="auto"/>
+        <w:u w:val="none"/>
+      </w:rPr>
+    </w:lvl>
+  </w:abstractNum>
+  <w:abstractNum w:abstractNumId="4">
+    <w:multiLevelType w:val="multilevel"/>
+    <w:lvl w:ilvl="0">
+      <w:numFmt w:val="decimal"/>
+      <w:lvlText w:val="%1."/>
+      <w:lvlJc w:val="left"/>
+      <w:start w:val="1"/>
+      <w:pPr>
+        <w:ind w:left="240" w:hanging="240"/>
+        <w:tab w:val="num" w:pos="240"/>
+      </w:pPr>
+      <w:rPr>
+        <w:rFonts w:ascii="Arial" w:hAnsi="Arial" w:cs="Arial" w:eastAsia="Arial"/>
+        <w:b w:val="0"/>
+        <w:i w:val="0"/>
+        <w:strike w:val="0"/>
+        <w:sz w:val="20"/>
+        <w:color w:val="auto"/>
+        <w:u w:val="none"/>
+      </w:rPr>
+    </w:lvl>
+    <w:lvl w:ilvl="1">
+      <w:numFmt w:val="decimal"/>
+      <w:lvlText w:val="%2."/>
+      <w:lvlJc w:val="left"/>
+      <w:start w:val="1"/>
+      <w:pPr>
+        <w:ind w:left="720" w:hanging="240"/>
+        <w:tab w:val="num" w:pos="720"/>
+      </w:pPr>
+      <w:rPr>
+        <w:rFonts w:ascii="Arial" w:hAnsi="Arial" w:cs="Arial" w:eastAsia="Arial"/>
+        <w:b w:val="0"/>
+        <w:i w:val="0"/>
+        <w:strike w:val="0"/>
+        <w:sz w:val="20"/>
+        <w:color w:val="auto"/>
+        <w:u w:val="none"/>
+      </w:rPr>
+    </w:lvl>
+    <w:lvl w:ilvl="2">
+      <w:numFmt w:val="decimal"/>
+      <w:lvlText w:val="%3."/>
+      <w:lvlJc w:val="left"/>
+      <w:start w:val="1"/>
+      <w:pPr>
+        <w:ind w:left="1200" w:hanging="240"/>
+        <w:tab w:val="num" w:pos="1200"/>
+      </w:pPr>
+      <w:rPr>
+        <w:rFonts w:ascii="Arial" w:hAnsi="Arial" w:cs="Arial" w:eastAsia="Arial"/>
+        <w:b w:val="0"/>
+        <w:i w:val="0"/>
+        <w:strike w:val="0"/>
+        <w:sz w:val="20"/>
+        <w:color w:val="auto"/>
+        <w:u w:val="none"/>
+      </w:rPr>
+    </w:lvl>
+    <w:lvl w:ilvl="3">
+      <w:numFmt w:val="decimal"/>
+      <w:lvlText w:val="%4."/>
+      <w:lvlJc w:val="left"/>
+      <w:start w:val="1"/>
+      <w:pPr>
+        <w:ind w:left="1680" w:hanging="240"/>
+        <w:tab w:val="num" w:pos="1680"/>
+      </w:pPr>
+      <w:rPr>
+        <w:rFonts w:ascii="Arial" w:hAnsi="Arial" w:cs="Arial" w:eastAsia="Arial"/>
+        <w:b w:val="0"/>
+        <w:i w:val="0"/>
+        <w:strike w:val="0"/>
+        <w:sz w:val="20"/>
+        <w:color w:val="auto"/>
+        <w:u w:val="none"/>
+      </w:rPr>
+    </w:lvl>
+    <w:lvl w:ilvl="4">
+      <w:numFmt w:val="decimal"/>
+      <w:lvlText w:val="%5."/>
+      <w:lvlJc w:val="left"/>
+      <w:start w:val="1"/>
+      <w:pPr>
+        <w:ind w:left="2160" w:hanging="240"/>
+        <w:tab w:val="num" w:pos="2160"/>
+      </w:pPr>
+      <w:rPr>
+        <w:rFonts w:ascii="Arial" w:hAnsi="Arial" w:cs="Arial" w:eastAsia="Arial"/>
+        <w:b w:val="0"/>
+        <w:i w:val="0"/>
+        <w:strike w:val="0"/>
+        <w:sz w:val="20"/>
+        <w:color w:val="auto"/>
+        <w:u w:val="none"/>
+      </w:rPr>
+    </w:lvl>
+    <w:lvl w:ilvl="5">
+      <w:numFmt w:val="decimal"/>
+      <w:lvlText w:val="%6."/>
+      <w:lvlJc w:val="left"/>
+      <w:start w:val="1"/>
+      <w:pPr>
+        <w:ind w:left="2640" w:hanging="240"/>
+        <w:tab w:val="num" w:pos="2640"/>
+      </w:pPr>
+      <w:rPr>
+        <w:rFonts w:ascii="Arial" w:hAnsi="Arial" w:cs="Arial" w:eastAsia="Arial"/>
+        <w:b w:val="0"/>
+        <w:i w:val="0"/>
+        <w:strike w:val="0"/>
+        <w:sz w:val="20"/>
+        <w:color w:val="auto"/>
+        <w:u w:val="none"/>
+      </w:rPr>
+    </w:lvl>
+    <w:lvl w:ilvl="6">
+      <w:numFmt w:val="decimal"/>
+      <w:lvlText w:val="%7."/>
+      <w:lvlJc w:val="left"/>
+      <w:start w:val="1"/>
+      <w:pPr>
+        <w:ind w:left="3120" w:hanging="240"/>
+        <w:tab w:val="num" w:pos="3120"/>
+      </w:pPr>
+      <w:rPr>
+        <w:rFonts w:ascii="Arial" w:hAnsi="Arial" w:cs="Arial" w:eastAsia="Arial"/>
+        <w:b w:val="0"/>
+        <w:i w:val="0"/>
+        <w:strike w:val="0"/>
+        <w:sz w:val="20"/>
+        <w:color w:val="auto"/>
+        <w:u w:val="none"/>
+      </w:rPr>
+    </w:lvl>
+    <w:lvl w:ilvl="7">
+      <w:numFmt w:val="decimal"/>
+      <w:lvlText w:val="%8."/>
+      <w:lvlJc w:val="left"/>
+      <w:start w:val="1"/>
+      <w:pPr>
+        <w:ind w:left="3600" w:hanging="240"/>
+        <w:tab w:val="num" w:pos="3600"/>
+      </w:pPr>
+      <w:rPr>
+        <w:rFonts w:ascii="Arial" w:hAnsi="Arial" w:cs="Arial" w:eastAsia="Arial"/>
+        <w:b w:val="0"/>
+        <w:i w:val="0"/>
+        <w:strike w:val="0"/>
+        <w:sz w:val="20"/>
+        <w:color w:val="auto"/>
+        <w:u w:val="none"/>
+      </w:rPr>
+    </w:lvl>
+    <w:lvl w:ilvl="8">
+      <w:numFmt w:val="decimal"/>
+      <w:lvlText w:val="%9."/>
+      <w:lvlJc w:val="left"/>
+      <w:start w:val="1"/>
+      <w:pPr>
+        <w:ind w:left="4080" w:hanging="240"/>
+        <w:tab w:val="num" w:pos="4080"/>
+      </w:pPr>
+      <w:rPr>
+        <w:rFonts w:ascii="Arial" w:hAnsi="Arial" w:cs="Arial" w:eastAsia="Arial"/>
+        <w:b w:val="0"/>
+        <w:i w:val="0"/>
+        <w:strike w:val="0"/>
+        <w:sz w:val="20"/>
+        <w:color w:val="auto"/>
+        <w:u w:val="none"/>
+      </w:rPr>
+    </w:lvl>
+  </w:abstractNum>
+  <w:abstractNum w:abstractNumId="5">
+    <w:multiLevelType w:val="multilevel"/>
+    <w:lvl w:ilvl="0">
+      <w:numFmt w:val="decimal"/>
+      <w:lvlText w:val="%1."/>
+      <w:lvlJc w:val="left"/>
+      <w:start w:val="1"/>
+      <w:pPr>
+        <w:ind w:left="240" w:hanging="240"/>
+        <w:tab w:val="num" w:pos="240"/>
+      </w:pPr>
+      <w:rPr>
+        <w:rFonts w:ascii="Arial" w:hAnsi="Arial" w:cs="Arial" w:eastAsia="Arial"/>
+        <w:b w:val="0"/>
+        <w:i w:val="0"/>
+        <w:strike w:val="0"/>
+        <w:sz w:val="20"/>
+        <w:color w:val="auto"/>
+        <w:u w:val="none"/>
+      </w:rPr>
+    </w:lvl>
+    <w:lvl w:ilvl="1">
+      <w:numFmt w:val="decimal"/>
+      <w:lvlText w:val="%2."/>
+      <w:lvlJc w:val="left"/>
+      <w:start w:val="1"/>
+      <w:pPr>
+        <w:ind w:left="720" w:hanging="240"/>
+        <w:tab w:val="num" w:pos="720"/>
+      </w:pPr>
+      <w:rPr>
+        <w:rFonts w:ascii="Arial" w:hAnsi="Arial" w:cs="Arial" w:eastAsia="Arial"/>
+        <w:b w:val="0"/>
+        <w:i w:val="0"/>
+        <w:strike w:val="0"/>
+        <w:sz w:val="20"/>
+        <w:color w:val="auto"/>
+        <w:u w:val="none"/>
+      </w:rPr>
+    </w:lvl>
+    <w:lvl w:ilvl="2">
+      <w:numFmt w:val="decimal"/>
+      <w:lvlText w:val="%3."/>
+      <w:lvlJc w:val="left"/>
+      <w:start w:val="1"/>
+      <w:pPr>
+        <w:ind w:left="1200" w:hanging="240"/>
+        <w:tab w:val="num" w:pos="1200"/>
+      </w:pPr>
+      <w:rPr>
+        <w:rFonts w:ascii="Arial" w:hAnsi="Arial" w:cs="Arial" w:eastAsia="Arial"/>
+        <w:b w:val="0"/>
+        <w:i w:val="0"/>
+        <w:strike w:val="0"/>
+        <w:sz w:val="20"/>
+        <w:color w:val="auto"/>
+        <w:u w:val="none"/>
+      </w:rPr>
+    </w:lvl>
+    <w:lvl w:ilvl="3">
+      <w:numFmt w:val="decimal"/>
+      <w:lvlText w:val="%4."/>
+      <w:lvlJc w:val="left"/>
+      <w:start w:val="1"/>
+      <w:pPr>
+        <w:ind w:left="1680" w:hanging="240"/>
+        <w:tab w:val="num" w:pos="1680"/>
+      </w:pPr>
+      <w:rPr>
+        <w:rFonts w:ascii="Arial" w:hAnsi="Arial" w:cs="Arial" w:eastAsia="Arial"/>
+        <w:b w:val="0"/>
+        <w:i w:val="0"/>
+        <w:strike w:val="0"/>
+        <w:sz w:val="20"/>
+        <w:color w:val="auto"/>
+        <w:u w:val="none"/>
+      </w:rPr>
+    </w:lvl>
+    <w:lvl w:ilvl="4">
+      <w:numFmt w:val="decimal"/>
+      <w:lvlText w:val="%5."/>
+      <w:lvlJc w:val="left"/>
+      <w:start w:val="1"/>
+      <w:pPr>
+        <w:ind w:left="2160" w:hanging="240"/>
+        <w:tab w:val="num" w:pos="2160"/>
+      </w:pPr>
+      <w:rPr>
+        <w:rFonts w:ascii="Arial" w:hAnsi="Arial" w:cs="Arial" w:eastAsia="Arial"/>
+        <w:b w:val="0"/>
+        <w:i w:val="0"/>
+        <w:strike w:val="0"/>
+        <w:sz w:val="20"/>
+        <w:color w:val="auto"/>
+        <w:u w:val="none"/>
+      </w:rPr>
+    </w:lvl>
+    <w:lvl w:ilvl="5">
+      <w:numFmt w:val="decimal"/>
+      <w:lvlText w:val="%6."/>
+      <w:lvlJc w:val="left"/>
+      <w:start w:val="1"/>
+      <w:pPr>
+        <w:ind w:left="2640" w:hanging="240"/>
+        <w:tab w:val="num" w:pos="2640"/>
+      </w:pPr>
+      <w:rPr>
+        <w:rFonts w:ascii="Arial" w:hAnsi="Arial" w:cs="Arial" w:eastAsia="Arial"/>
+        <w:b w:val="0"/>
+        <w:i w:val="0"/>
+        <w:strike w:val="0"/>
+        <w:sz w:val="20"/>
+        <w:color w:val="auto"/>
+        <w:u w:val="none"/>
+      </w:rPr>
+    </w:lvl>
+    <w:lvl w:ilvl="6">
+      <w:numFmt w:val="decimal"/>
+      <w:lvlText w:val="%7."/>
+      <w:lvlJc w:val="left"/>
+      <w:start w:val="1"/>
+      <w:pPr>
+        <w:ind w:left="3120" w:hanging="240"/>
+        <w:tab w:val="num" w:pos="3120"/>
+      </w:pPr>
+      <w:rPr>
+        <w:rFonts w:ascii="Arial" w:hAnsi="Arial" w:cs="Arial" w:eastAsia="Arial"/>
+        <w:b w:val="0"/>
+        <w:i w:val="0"/>
+        <w:strike w:val="0"/>
+        <w:sz w:val="20"/>
+        <w:color w:val="auto"/>
+        <w:u w:val="none"/>
+      </w:rPr>
+    </w:lvl>
+    <w:lvl w:ilvl="7">
+      <w:numFmt w:val="decimal"/>
+      <w:lvlText w:val="%8."/>
+      <w:lvlJc w:val="left"/>
+      <w:start w:val="1"/>
+      <w:pPr>
+        <w:ind w:left="3600" w:hanging="240"/>
+        <w:tab w:val="num" w:pos="3600"/>
+      </w:pPr>
+      <w:rPr>
+        <w:rFonts w:ascii="Arial" w:hAnsi="Arial" w:cs="Arial" w:eastAsia="Arial"/>
+        <w:b w:val="0"/>
+        <w:i w:val="0"/>
+        <w:strike w:val="0"/>
+        <w:sz w:val="20"/>
+        <w:color w:val="auto"/>
+        <w:u w:val="none"/>
+      </w:rPr>
+    </w:lvl>
+    <w:lvl w:ilvl="8">
+      <w:numFmt w:val="decimal"/>
+      <w:lvlText w:val="%9."/>
+      <w:lvlJc w:val="left"/>
+      <w:start w:val="1"/>
+      <w:pPr>
+        <w:ind w:left="4080" w:hanging="240"/>
+        <w:tab w:val="num" w:pos="4080"/>
+      </w:pPr>
+      <w:rPr>
+        <w:rFonts w:ascii="Arial" w:hAnsi="Arial" w:cs="Arial" w:eastAsia="Arial"/>
+        <w:b w:val="0"/>
+        <w:i w:val="0"/>
+        <w:strike w:val="0"/>
+        <w:sz w:val="20"/>
+        <w:color w:val="auto"/>
+        <w:u w:val="none"/>
+      </w:rPr>
+    </w:lvl>
+  </w:abstractNum>
   <w:num w:numId="1">
     <w:abstractNumId w:val="0"/>
   </w:num>
@@ -8635,6 +10138,15 @@
   </w:num>
   <w:num w:numId="3">
     <w:abstractNumId w:val="2"/>
+  </w:num>
+  <w:num w:numId="4">
+    <w:abstractNumId w:val="3"/>
+  </w:num>
+  <w:num w:numId="5">
+    <w:abstractNumId w:val="4"/>
+  </w:num>
+  <w:num w:numId="6">
+    <w:abstractNumId w:val="5"/>
   </w:num>
 </w:numbering>
 </file>

</xml_diff>